<commit_message>
Add owner change of '~/.ansible' directory
</commit_message>
<xml_diff>
--- a/AWX Server Setup.docx
+++ b/AWX Server Setup.docx
@@ -1,6 +1,6 @@
 
 <file path=word/document.xml><?xml version="1.0" encoding="utf-8"?>
-<w:document xmlns:wpc="http://schemas.microsoft.com/office/word/2010/wordprocessingCanvas" xmlns:cx="http://schemas.microsoft.com/office/drawing/2014/chartex" xmlns:cx1="http://schemas.microsoft.com/office/drawing/2015/9/8/chartex" xmlns:cx2="http://schemas.microsoft.com/office/drawing/2015/10/21/chartex" xmlns:cx3="http://schemas.microsoft.com/office/drawing/2016/5/9/chartex" xmlns:cx4="http://schemas.microsoft.com/office/drawing/2016/5/10/chartex" xmlns:cx5="http://schemas.microsoft.com/office/drawing/2016/5/11/chartex" xmlns:cx6="http://schemas.microsoft.com/office/drawing/2016/5/12/chartex" xmlns:cx7="http://schemas.microsoft.com/office/drawing/2016/5/13/chartex" xmlns:cx8="http://schemas.microsoft.com/office/drawing/2016/5/14/chartex" xmlns:mc="http://schemas.openxmlformats.org/markup-compatibility/2006" xmlns:aink="http://schemas.microsoft.com/office/drawing/2016/ink" xmlns:am3d="http://schemas.microsoft.com/office/drawing/2017/model3d" xmlns:o="urn:schemas-microsoft-com:office:office" xmlns:r="http://schemas.openxmlformats.org/officeDocument/2006/relationships" xmlns:m="http://schemas.openxmlformats.org/officeDocument/2006/math" xmlns:v="urn:schemas-microsoft-com:vml" xmlns:wp14="http://schemas.microsoft.com/office/word/2010/wordprocessingDrawing" xmlns:wp="http://schemas.openxmlformats.org/drawingml/2006/wordprocessingDrawing" xmlns:w10="urn:schemas-microsoft-com:office:word" xmlns:w="http://schemas.openxmlformats.org/wordprocessingml/2006/main" xmlns:w14="http://schemas.microsoft.com/office/word/2010/wordml" xmlns:w15="http://schemas.microsoft.com/office/word/2012/wordml" xmlns:w16cid="http://schemas.microsoft.com/office/word/2016/wordml/cid" xmlns:w16se="http://schemas.microsoft.com/office/word/2015/wordml/symex" xmlns:wpg="http://schemas.microsoft.com/office/word/2010/wordprocessingGroup" xmlns:wpi="http://schemas.microsoft.com/office/word/2010/wordprocessingInk" xmlns:wne="http://schemas.microsoft.com/office/word/2006/wordml" xmlns:wps="http://schemas.microsoft.com/office/word/2010/wordprocessingShape" mc:Ignorable="w14 w15 w16se w16cid wp14">
+<w:document xmlns:wpc="http://schemas.microsoft.com/office/word/2010/wordprocessingCanvas" xmlns:cx="http://schemas.microsoft.com/office/drawing/2014/chartex" xmlns:cx1="http://schemas.microsoft.com/office/drawing/2015/9/8/chartex" xmlns:cx2="http://schemas.microsoft.com/office/drawing/2015/10/21/chartex" xmlns:cx3="http://schemas.microsoft.com/office/drawing/2016/5/9/chartex" xmlns:cx4="http://schemas.microsoft.com/office/drawing/2016/5/10/chartex" xmlns:cx5="http://schemas.microsoft.com/office/drawing/2016/5/11/chartex" xmlns:cx6="http://schemas.microsoft.com/office/drawing/2016/5/12/chartex" xmlns:cx7="http://schemas.microsoft.com/office/drawing/2016/5/13/chartex" xmlns:cx8="http://schemas.microsoft.com/office/drawing/2016/5/14/chartex" xmlns:mc="http://schemas.openxmlformats.org/markup-compatibility/2006" xmlns:aink="http://schemas.microsoft.com/office/drawing/2016/ink" xmlns:am3d="http://schemas.microsoft.com/office/drawing/2017/model3d" xmlns:o="urn:schemas-microsoft-com:office:office" xmlns:r="http://schemas.openxmlformats.org/officeDocument/2006/relationships" xmlns:m="http://schemas.openxmlformats.org/officeDocument/2006/math" xmlns:v="urn:schemas-microsoft-com:vml" xmlns:wp14="http://schemas.microsoft.com/office/word/2010/wordprocessingDrawing" xmlns:wp="http://schemas.openxmlformats.org/drawingml/2006/wordprocessingDrawing" xmlns:w10="urn:schemas-microsoft-com:office:word" xmlns:w="http://schemas.openxmlformats.org/wordprocessingml/2006/main" xmlns:w14="http://schemas.microsoft.com/office/word/2010/wordml" xmlns:w15="http://schemas.microsoft.com/office/word/2012/wordml" xmlns:w16cex="http://schemas.microsoft.com/office/word/2018/wordml/cex" xmlns:w16cid="http://schemas.microsoft.com/office/word/2016/wordml/cid" xmlns:w16="http://schemas.microsoft.com/office/word/2018/wordml" xmlns:w16se="http://schemas.microsoft.com/office/word/2015/wordml/symex" xmlns:wpg="http://schemas.microsoft.com/office/word/2010/wordprocessingGroup" xmlns:wpi="http://schemas.microsoft.com/office/word/2010/wordprocessingInk" xmlns:wne="http://schemas.microsoft.com/office/word/2006/wordml" xmlns:wps="http://schemas.microsoft.com/office/word/2010/wordprocessingShape" mc:Ignorable="w14 w15 w16se w16cid w16 w16cex wp14">
   <w:body>
     <w:p>
       <w:pPr>
@@ -3131,7 +3131,6 @@
               <w:rPr>
                 <w:rFonts w:ascii="Courier New" w:hAnsi="Courier New" w:cs="Courier New"/>
               </w:rPr>
-              <w:lastRenderedPageBreak/>
               <w:t>sudo</w:t>
             </w:r>
             <w:proofErr w:type="spellEnd"/>
@@ -4500,7 +4499,6 @@
     </w:p>
     <w:p>
       <w:r>
-        <w:lastRenderedPageBreak/>
         <w:br w:type="page"/>
       </w:r>
     </w:p>
@@ -8847,7 +8845,6 @@
                 <w:sz w:val="16"/>
                 <w:szCs w:val="16"/>
               </w:rPr>
-              <w:lastRenderedPageBreak/>
               <w:t xml:space="preserve">2020-02-11 14:01:10,981 DEBUG    </w:t>
             </w:r>
             <w:proofErr w:type="spellStart"/>
@@ -9958,14 +9955,6 @@
                 <w:szCs w:val="20"/>
               </w:rPr>
               <w:br/>
-            </w:r>
-            <w:r>
-              <w:rPr>
-                <w:rFonts w:ascii="Courier New" w:eastAsia="Times New Roman" w:hAnsi="Courier New" w:cs="Courier New"/>
-                <w:sz w:val="20"/>
-                <w:szCs w:val="20"/>
-              </w:rPr>
-              <w:lastRenderedPageBreak/>
               <w:t xml:space="preserve">    </w:t>
             </w:r>
             <w:proofErr w:type="spellStart"/>
@@ -12345,7 +12334,6 @@
                 <w:sz w:val="16"/>
                 <w:szCs w:val="16"/>
               </w:rPr>
-              <w:lastRenderedPageBreak/>
               <w:t>awxuser@awxserver</w:t>
             </w:r>
             <w:proofErr w:type="spellEnd"/>
@@ -13556,6 +13544,226 @@
       </w:r>
     </w:p>
     <w:p>
+      <w:pPr>
+        <w:pStyle w:val="NoSpacing"/>
+      </w:pPr>
+    </w:p>
+    <w:p>
+      <w:pPr>
+        <w:pStyle w:val="NoSpacing"/>
+      </w:pPr>
+      <w:r>
+        <w:t>An issue with the AWX install playbook is that it creates the ~</w:t>
+      </w:r>
+      <w:proofErr w:type="gramStart"/>
+      <w:r>
+        <w:t>/.ansible</w:t>
+      </w:r>
+      <w:proofErr w:type="gramEnd"/>
+      <w:r>
+        <w:t xml:space="preserve"> directory with a root owner.  This can cause</w:t>
+      </w:r>
+      <w:r>
+        <w:t xml:space="preserve"> errors when</w:t>
+      </w:r>
+      <w:r>
+        <w:t xml:space="preserve"> </w:t>
+      </w:r>
+      <w:r>
+        <w:t xml:space="preserve">certain </w:t>
+      </w:r>
+      <w:r>
+        <w:t xml:space="preserve">playbooks </w:t>
+      </w:r>
+      <w:r>
+        <w:t>connect to the AWX server host IP to run tasks.  This can be fixed by running the following command:</w:t>
+      </w:r>
+    </w:p>
+    <w:tbl>
+      <w:tblPr>
+        <w:tblStyle w:val="TableGrid"/>
+        <w:tblW w:w="0" w:type="auto"/>
+        <w:tblLook w:val="04A0" w:firstRow="1" w:lastRow="0" w:firstColumn="1" w:lastColumn="0" w:noHBand="0" w:noVBand="1"/>
+      </w:tblPr>
+      <w:tblGrid>
+        <w:gridCol w:w="9350"/>
+      </w:tblGrid>
+      <w:tr>
+        <w:tc>
+          <w:tcPr>
+            <w:tcW w:w="9350" w:type="dxa"/>
+          </w:tcPr>
+          <w:p>
+            <w:pPr>
+              <w:pStyle w:val="NoSpacing"/>
+            </w:pPr>
+            <w:proofErr w:type="spellStart"/>
+            <w:r>
+              <w:t>sudo</w:t>
+            </w:r>
+            <w:proofErr w:type="spellEnd"/>
+            <w:r>
+              <w:t xml:space="preserve"> </w:t>
+            </w:r>
+            <w:proofErr w:type="spellStart"/>
+            <w:r>
+              <w:t>chown</w:t>
+            </w:r>
+            <w:proofErr w:type="spellEnd"/>
+            <w:r>
+              <w:t xml:space="preserve"> -R &lt;username&gt;:&lt;username&gt; ~</w:t>
+            </w:r>
+            <w:proofErr w:type="gramStart"/>
+            <w:r>
+              <w:t>/.ansible</w:t>
+            </w:r>
+            <w:proofErr w:type="gramEnd"/>
+          </w:p>
+        </w:tc>
+      </w:tr>
+    </w:tbl>
+    <w:p>
+      <w:pPr>
+        <w:pStyle w:val="NoSpacing"/>
+      </w:pPr>
+      <w:r>
+        <w:t>For example:</w:t>
+      </w:r>
+    </w:p>
+    <w:tbl>
+      <w:tblPr>
+        <w:tblStyle w:val="TableGrid"/>
+        <w:tblW w:w="0" w:type="auto"/>
+        <w:tblLook w:val="04A0" w:firstRow="1" w:lastRow="0" w:firstColumn="1" w:lastColumn="0" w:noHBand="0" w:noVBand="1"/>
+      </w:tblPr>
+      <w:tblGrid>
+        <w:gridCol w:w="9350"/>
+      </w:tblGrid>
+      <w:tr>
+        <w:tc>
+          <w:tcPr>
+            <w:tcW w:w="9350" w:type="dxa"/>
+            <w:shd w:val="clear" w:color="auto" w:fill="000000" w:themeFill="text1"/>
+          </w:tcPr>
+          <w:p>
+            <w:pPr>
+              <w:pStyle w:val="NoSpacing"/>
+              <w:rPr>
+                <w:rFonts w:ascii="Courier New" w:hAnsi="Courier New" w:cs="Courier New"/>
+                <w:sz w:val="16"/>
+                <w:szCs w:val="16"/>
+              </w:rPr>
+            </w:pPr>
+            <w:proofErr w:type="spellStart"/>
+            <w:r>
+              <w:rPr>
+                <w:rFonts w:ascii="Courier New" w:hAnsi="Courier New" w:cs="Courier New"/>
+                <w:color w:val="FFFFFF" w:themeColor="background1"/>
+                <w:sz w:val="16"/>
+                <w:szCs w:val="16"/>
+              </w:rPr>
+              <w:t>awxuser@</w:t>
+            </w:r>
+            <w:proofErr w:type="gramStart"/>
+            <w:r>
+              <w:rPr>
+                <w:rFonts w:ascii="Courier New" w:hAnsi="Courier New" w:cs="Courier New"/>
+                <w:color w:val="FFFFFF" w:themeColor="background1"/>
+                <w:sz w:val="16"/>
+                <w:szCs w:val="16"/>
+              </w:rPr>
+              <w:t>awxserver</w:t>
+            </w:r>
+            <w:proofErr w:type="spellEnd"/>
+            <w:r>
+              <w:rPr>
+                <w:rFonts w:ascii="Courier New" w:hAnsi="Courier New" w:cs="Courier New"/>
+                <w:color w:val="FFFFFF" w:themeColor="background1"/>
+                <w:sz w:val="16"/>
+                <w:szCs w:val="16"/>
+              </w:rPr>
+              <w:t>:~</w:t>
+            </w:r>
+            <w:proofErr w:type="gramEnd"/>
+            <w:r>
+              <w:rPr>
+                <w:rFonts w:ascii="Courier New" w:hAnsi="Courier New" w:cs="Courier New"/>
+                <w:color w:val="FFFFFF" w:themeColor="background1"/>
+                <w:sz w:val="16"/>
+                <w:szCs w:val="16"/>
+              </w:rPr>
+              <w:t xml:space="preserve">$ </w:t>
+            </w:r>
+            <w:proofErr w:type="spellStart"/>
+            <w:r>
+              <w:rPr>
+                <w:rFonts w:ascii="Courier New" w:hAnsi="Courier New" w:cs="Courier New"/>
+                <w:color w:val="FFFFFF" w:themeColor="background1"/>
+                <w:sz w:val="16"/>
+                <w:szCs w:val="16"/>
+              </w:rPr>
+              <w:t>sudo</w:t>
+            </w:r>
+            <w:proofErr w:type="spellEnd"/>
+            <w:r>
+              <w:rPr>
+                <w:rFonts w:ascii="Courier New" w:hAnsi="Courier New" w:cs="Courier New"/>
+                <w:color w:val="FFFFFF" w:themeColor="background1"/>
+                <w:sz w:val="16"/>
+                <w:szCs w:val="16"/>
+              </w:rPr>
+              <w:t xml:space="preserve"> </w:t>
+            </w:r>
+            <w:proofErr w:type="spellStart"/>
+            <w:r>
+              <w:rPr>
+                <w:rFonts w:ascii="Courier New" w:hAnsi="Courier New" w:cs="Courier New"/>
+                <w:color w:val="FFFFFF" w:themeColor="background1"/>
+                <w:sz w:val="16"/>
+                <w:szCs w:val="16"/>
+              </w:rPr>
+              <w:t>chown</w:t>
+            </w:r>
+            <w:proofErr w:type="spellEnd"/>
+            <w:r>
+              <w:rPr>
+                <w:rFonts w:ascii="Courier New" w:hAnsi="Courier New" w:cs="Courier New"/>
+                <w:color w:val="FFFFFF" w:themeColor="background1"/>
+                <w:sz w:val="16"/>
+                <w:szCs w:val="16"/>
+              </w:rPr>
+              <w:t xml:space="preserve"> -R </w:t>
+            </w:r>
+            <w:proofErr w:type="spellStart"/>
+            <w:r>
+              <w:rPr>
+                <w:rFonts w:ascii="Courier New" w:hAnsi="Courier New" w:cs="Courier New"/>
+                <w:color w:val="FFFFFF" w:themeColor="background1"/>
+                <w:sz w:val="16"/>
+                <w:szCs w:val="16"/>
+              </w:rPr>
+              <w:t>awxuser:awxuser</w:t>
+            </w:r>
+            <w:proofErr w:type="spellEnd"/>
+            <w:r>
+              <w:rPr>
+                <w:rFonts w:ascii="Courier New" w:hAnsi="Courier New" w:cs="Courier New"/>
+                <w:color w:val="FFFFFF" w:themeColor="background1"/>
+                <w:sz w:val="16"/>
+                <w:szCs w:val="16"/>
+              </w:rPr>
+              <w:t xml:space="preserve"> ~/.ansible</w:t>
+            </w:r>
+          </w:p>
+        </w:tc>
+      </w:tr>
+    </w:tbl>
+    <w:p>
+      <w:pPr>
+        <w:pStyle w:val="NoSpacing"/>
+      </w:pPr>
+    </w:p>
+    <w:p>
       <w:r>
         <w:br w:type="page"/>
       </w:r>
@@ -13673,15 +13881,7 @@
             </w:r>
             <w:proofErr w:type="spellEnd"/>
             <w:r>
-              <w:t>&gt;@&lt;</w:t>
-            </w:r>
-            <w:proofErr w:type="spellStart"/>
-            <w:r>
-              <w:t>server_ip</w:t>
-            </w:r>
-            <w:proofErr w:type="spellEnd"/>
-            <w:r>
-              <w:t>&gt;:&lt;target-path&gt;</w:t>
+              <w:t>&gt;@&lt;server_ip&gt;:&lt;target-path&gt;</w:t>
             </w:r>
           </w:p>
         </w:tc>
@@ -14079,7 +14279,6 @@
         <w:pStyle w:val="NoSpacing"/>
       </w:pPr>
       <w:r>
-        <w:lastRenderedPageBreak/>
         <w:t xml:space="preserve">Extract the ICX modules into the AWX </w:t>
       </w:r>
       <w:r>
@@ -14856,7 +15055,6 @@
     </w:p>
     <w:p>
       <w:r>
-        <w:lastRenderedPageBreak/>
         <w:br w:type="page"/>
       </w:r>
     </w:p>
@@ -15187,25 +15385,7 @@
                 <w:sz w:val="20"/>
                 <w:szCs w:val="20"/>
               </w:rPr>
-              <w:t xml:space="preserve"> &lt;user&gt;@&lt;</w:t>
-            </w:r>
-            <w:proofErr w:type="spellStart"/>
-            <w:r>
-              <w:rPr>
-                <w:rFonts w:ascii="Courier New" w:hAnsi="Courier New" w:cs="Courier New"/>
-                <w:sz w:val="20"/>
-                <w:szCs w:val="20"/>
-              </w:rPr>
-              <w:t>hostip</w:t>
-            </w:r>
-            <w:proofErr w:type="spellEnd"/>
-            <w:r>
-              <w:rPr>
-                <w:rFonts w:ascii="Courier New" w:hAnsi="Courier New" w:cs="Courier New"/>
-                <w:sz w:val="20"/>
-                <w:szCs w:val="20"/>
-              </w:rPr>
-              <w:t xml:space="preserve">&gt; -o </w:t>
+              <w:t xml:space="preserve"> &lt;user&gt;@&lt;hostip&gt; -o </w:t>
             </w:r>
             <w:proofErr w:type="spellStart"/>
             <w:r>
@@ -15966,7 +16146,6 @@
                 <w:sz w:val="20"/>
                 <w:szCs w:val="20"/>
               </w:rPr>
-              <w:lastRenderedPageBreak/>
               <w:t xml:space="preserve">    </w:t>
             </w:r>
             <w:r>
@@ -16066,7 +16245,6 @@
         <w:pStyle w:val="NoSpacing"/>
       </w:pPr>
       <w:r>
-        <w:lastRenderedPageBreak/>
         <w:t>Command breakdown:</w:t>
       </w:r>
     </w:p>
@@ -16982,7 +17160,6 @@
         <w:pStyle w:val="NoSpacing"/>
       </w:pPr>
       <w:r>
-        <w:lastRenderedPageBreak/>
         <w:t>To run this playbook</w:t>
       </w:r>
       <w:r>
@@ -19025,6 +19202,7 @@
       </w:pPr>
       <w:bookmarkStart w:id="18" w:name="_Toc36811888"/>
       <w:r>
+        <w:lastRenderedPageBreak/>
         <w:t>4</w:t>
       </w:r>
       <w:r>
@@ -19098,7 +19276,6 @@
         <w:rPr>
           <w:noProof/>
         </w:rPr>
-        <w:lastRenderedPageBreak/>
         <w:drawing>
           <wp:inline distT="0" distB="0" distL="0" distR="0" wp14:anchorId="3A6BDBA1" wp14:editId="6DBF3619">
             <wp:extent cx="5934075" cy="3829050"/>
@@ -19208,7 +19385,6 @@
         <w:rPr>
           <w:noProof/>
         </w:rPr>
-        <w:lastRenderedPageBreak/>
         <w:drawing>
           <wp:inline distT="0" distB="0" distL="0" distR="0" wp14:anchorId="358E2D7B" wp14:editId="5BCAD21F">
             <wp:extent cx="5943600" cy="1981200"/>
@@ -19428,7 +19604,6 @@
         <w:rPr>
           <w:noProof/>
         </w:rPr>
-        <w:lastRenderedPageBreak/>
         <w:drawing>
           <wp:inline distT="0" distB="0" distL="0" distR="0" wp14:anchorId="3A1C2D74" wp14:editId="5445CF5C">
             <wp:extent cx="5943600" cy="3371850"/>
@@ -19746,7 +19921,6 @@
           <w:b/>
           <w:bCs/>
         </w:rPr>
-        <w:lastRenderedPageBreak/>
         <w:t>PLAYBOOK DIRECTORY:</w:t>
       </w:r>
       <w:r>
@@ -20065,7 +20239,6 @@
           <w:b/>
           <w:bCs/>
         </w:rPr>
-        <w:lastRenderedPageBreak/>
         <w:t xml:space="preserve">USERNAME </w:t>
       </w:r>
       <w:r>
@@ -20145,6 +20318,7 @@
         <w:pStyle w:val="NoSpacing"/>
       </w:pPr>
       <w:r>
+        <w:lastRenderedPageBreak/>
         <w:t xml:space="preserve">Scroll to the bottom of the </w:t>
       </w:r>
       <w:r>
@@ -20175,7 +20349,6 @@
         <w:rPr>
           <w:noProof/>
         </w:rPr>
-        <w:lastRenderedPageBreak/>
         <w:drawing>
           <wp:inline distT="0" distB="0" distL="0" distR="0" wp14:anchorId="7CAC2F84" wp14:editId="1090CBAD">
             <wp:extent cx="5943600" cy="6315075"/>
@@ -20428,7 +20601,6 @@
         <w:rPr>
           <w:noProof/>
         </w:rPr>
-        <w:lastRenderedPageBreak/>
         <w:drawing>
           <wp:inline distT="0" distB="0" distL="0" distR="0" wp14:anchorId="1F02D4DF" wp14:editId="59CE67DA">
             <wp:extent cx="5943600" cy="3752850"/>
@@ -20489,6 +20661,7 @@
         <w:pStyle w:val="NoSpacing"/>
       </w:pPr>
       <w:r>
+        <w:lastRenderedPageBreak/>
         <w:t>You can now add switches to the newly created inventory.</w:t>
       </w:r>
     </w:p>
@@ -20531,7 +20704,6 @@
         <w:rPr>
           <w:noProof/>
         </w:rPr>
-        <w:lastRenderedPageBreak/>
         <w:drawing>
           <wp:inline distT="0" distB="0" distL="0" distR="0" wp14:anchorId="2DFA6775" wp14:editId="26D4C651">
             <wp:extent cx="5619750" cy="3143097"/>
@@ -20635,7 +20807,6 @@
           <w:b/>
           <w:bCs/>
         </w:rPr>
-        <w:lastRenderedPageBreak/>
         <w:t xml:space="preserve">VARIABLES:  </w:t>
       </w:r>
       <w:r>
@@ -21024,7 +21195,6 @@
           <w:b/>
           <w:bCs/>
         </w:rPr>
-        <w:lastRenderedPageBreak/>
         <w:t>JOB TYPE:</w:t>
       </w:r>
       <w:r>
@@ -21212,6 +21382,7 @@
         <w:pStyle w:val="NoSpacing"/>
       </w:pPr>
       <w:r>
+        <w:lastRenderedPageBreak/>
         <w:t>Scroll to the bottom of the page.</w:t>
       </w:r>
       <w:r>
@@ -21255,7 +21426,6 @@
         <w:rPr>
           <w:noProof/>
         </w:rPr>
-        <w:lastRenderedPageBreak/>
         <w:drawing>
           <wp:inline distT="0" distB="0" distL="0" distR="0" wp14:anchorId="1C9AE860" wp14:editId="598C7804">
             <wp:extent cx="5162550" cy="3656806"/>
@@ -21359,7 +21529,6 @@
         <w:rPr>
           <w:noProof/>
         </w:rPr>
-        <w:lastRenderedPageBreak/>
         <w:drawing>
           <wp:inline distT="0" distB="0" distL="0" distR="0" wp14:anchorId="1E53EA04" wp14:editId="24E00DCC">
             <wp:extent cx="5124450" cy="3290176"/>
@@ -21565,7 +21734,6 @@
         <w:rPr>
           <w:noProof/>
         </w:rPr>
-        <w:lastRenderedPageBreak/>
         <w:drawing>
           <wp:inline distT="0" distB="0" distL="0" distR="0" wp14:anchorId="5D9C7EBD" wp14:editId="58D54FC7">
             <wp:extent cx="5943600" cy="3514725"/>
@@ -21748,7 +21916,6 @@
         <w:rPr>
           <w:noProof/>
         </w:rPr>
-        <w:lastRenderedPageBreak/>
         <w:drawing>
           <wp:inline distT="0" distB="0" distL="0" distR="0" wp14:anchorId="24DEA2D3" wp14:editId="79930AC1">
             <wp:extent cx="5943600" cy="2466975"/>
@@ -22010,7 +22177,6 @@
           <w:sz w:val="32"/>
           <w:szCs w:val="32"/>
         </w:rPr>
-        <w:lastRenderedPageBreak/>
         <w:drawing>
           <wp:inline distT="0" distB="0" distL="0" distR="0" wp14:anchorId="71EFE83F" wp14:editId="62299D09">
             <wp:extent cx="5943600" cy="2428875"/>
@@ -22264,7 +22430,6 @@
         <w:rPr>
           <w:noProof/>
         </w:rPr>
-        <w:lastRenderedPageBreak/>
         <w:drawing>
           <wp:inline distT="0" distB="0" distL="0" distR="0" wp14:anchorId="1A62A651" wp14:editId="3A48CD1F">
             <wp:extent cx="5934075" cy="2705100"/>
@@ -22504,7 +22669,6 @@
         <w:rPr>
           <w:noProof/>
         </w:rPr>
-        <w:lastRenderedPageBreak/>
         <w:drawing>
           <wp:inline distT="0" distB="0" distL="0" distR="0" wp14:anchorId="324DCDB1" wp14:editId="71C35C9D">
             <wp:extent cx="5934075" cy="3143250"/>
@@ -22690,7 +22854,6 @@
         <w:rPr>
           <w:noProof/>
         </w:rPr>
-        <w:lastRenderedPageBreak/>
         <w:drawing>
           <wp:inline distT="0" distB="0" distL="0" distR="0" wp14:anchorId="600AA762" wp14:editId="20B9EBEF">
             <wp:extent cx="5934075" cy="2333625"/>
@@ -23215,7 +23378,7 @@
 </file>
 
 <file path=word/numbering.xml><?xml version="1.0" encoding="utf-8"?>
-<w:numbering xmlns:wpc="http://schemas.microsoft.com/office/word/2010/wordprocessingCanvas" xmlns:cx="http://schemas.microsoft.com/office/drawing/2014/chartex" xmlns:cx1="http://schemas.microsoft.com/office/drawing/2015/9/8/chartex" xmlns:cx2="http://schemas.microsoft.com/office/drawing/2015/10/21/chartex" xmlns:cx3="http://schemas.microsoft.com/office/drawing/2016/5/9/chartex" xmlns:cx4="http://schemas.microsoft.com/office/drawing/2016/5/10/chartex" xmlns:cx5="http://schemas.microsoft.com/office/drawing/2016/5/11/chartex" xmlns:cx6="http://schemas.microsoft.com/office/drawing/2016/5/12/chartex" xmlns:cx7="http://schemas.microsoft.com/office/drawing/2016/5/13/chartex" xmlns:cx8="http://schemas.microsoft.com/office/drawing/2016/5/14/chartex" xmlns:mc="http://schemas.openxmlformats.org/markup-compatibility/2006" xmlns:aink="http://schemas.microsoft.com/office/drawing/2016/ink" xmlns:am3d="http://schemas.microsoft.com/office/drawing/2017/model3d" xmlns:o="urn:schemas-microsoft-com:office:office" xmlns:r="http://schemas.openxmlformats.org/officeDocument/2006/relationships" xmlns:m="http://schemas.openxmlformats.org/officeDocument/2006/math" xmlns:v="urn:schemas-microsoft-com:vml" xmlns:wp14="http://schemas.microsoft.com/office/word/2010/wordprocessingDrawing" xmlns:wp="http://schemas.openxmlformats.org/drawingml/2006/wordprocessingDrawing" xmlns:w10="urn:schemas-microsoft-com:office:word" xmlns:w="http://schemas.openxmlformats.org/wordprocessingml/2006/main" xmlns:w14="http://schemas.microsoft.com/office/word/2010/wordml" xmlns:w15="http://schemas.microsoft.com/office/word/2012/wordml" xmlns:w16cid="http://schemas.microsoft.com/office/word/2016/wordml/cid" xmlns:w16se="http://schemas.microsoft.com/office/word/2015/wordml/symex" xmlns:wpg="http://schemas.microsoft.com/office/word/2010/wordprocessingGroup" xmlns:wpi="http://schemas.microsoft.com/office/word/2010/wordprocessingInk" xmlns:wne="http://schemas.microsoft.com/office/word/2006/wordml" xmlns:wps="http://schemas.microsoft.com/office/word/2010/wordprocessingShape" mc:Ignorable="w14 w15 w16se w16cid wp14">
+<w:numbering xmlns:wpc="http://schemas.microsoft.com/office/word/2010/wordprocessingCanvas" xmlns:cx="http://schemas.microsoft.com/office/drawing/2014/chartex" xmlns:cx1="http://schemas.microsoft.com/office/drawing/2015/9/8/chartex" xmlns:cx2="http://schemas.microsoft.com/office/drawing/2015/10/21/chartex" xmlns:cx3="http://schemas.microsoft.com/office/drawing/2016/5/9/chartex" xmlns:cx4="http://schemas.microsoft.com/office/drawing/2016/5/10/chartex" xmlns:cx5="http://schemas.microsoft.com/office/drawing/2016/5/11/chartex" xmlns:cx6="http://schemas.microsoft.com/office/drawing/2016/5/12/chartex" xmlns:cx7="http://schemas.microsoft.com/office/drawing/2016/5/13/chartex" xmlns:cx8="http://schemas.microsoft.com/office/drawing/2016/5/14/chartex" xmlns:mc="http://schemas.openxmlformats.org/markup-compatibility/2006" xmlns:aink="http://schemas.microsoft.com/office/drawing/2016/ink" xmlns:am3d="http://schemas.microsoft.com/office/drawing/2017/model3d" xmlns:o="urn:schemas-microsoft-com:office:office" xmlns:r="http://schemas.openxmlformats.org/officeDocument/2006/relationships" xmlns:m="http://schemas.openxmlformats.org/officeDocument/2006/math" xmlns:v="urn:schemas-microsoft-com:vml" xmlns:wp14="http://schemas.microsoft.com/office/word/2010/wordprocessingDrawing" xmlns:wp="http://schemas.openxmlformats.org/drawingml/2006/wordprocessingDrawing" xmlns:w10="urn:schemas-microsoft-com:office:word" xmlns:w="http://schemas.openxmlformats.org/wordprocessingml/2006/main" xmlns:w14="http://schemas.microsoft.com/office/word/2010/wordml" xmlns:w15="http://schemas.microsoft.com/office/word/2012/wordml" xmlns:w16cex="http://schemas.microsoft.com/office/word/2018/wordml/cex" xmlns:w16cid="http://schemas.microsoft.com/office/word/2016/wordml/cid" xmlns:w16="http://schemas.microsoft.com/office/word/2018/wordml" xmlns:w16se="http://schemas.microsoft.com/office/word/2015/wordml/symex" xmlns:wpg="http://schemas.microsoft.com/office/word/2010/wordprocessingGroup" xmlns:wpi="http://schemas.microsoft.com/office/word/2010/wordprocessingInk" xmlns:wne="http://schemas.microsoft.com/office/word/2006/wordml" xmlns:wps="http://schemas.microsoft.com/office/word/2010/wordprocessingShape" mc:Ignorable="w14 w15 w16se w16cid w16 w16cex wp14">
   <w:abstractNum w:abstractNumId="0" w15:restartNumberingAfterBreak="0">
     <w:nsid w:val="03626E0B"/>
     <w:multiLevelType w:val="hybridMultilevel"/>
@@ -24006,7 +24169,7 @@
 </file>
 
 <file path=word/styles.xml><?xml version="1.0" encoding="utf-8"?>
-<w:styles xmlns:mc="http://schemas.openxmlformats.org/markup-compatibility/2006" xmlns:r="http://schemas.openxmlformats.org/officeDocument/2006/relationships" xmlns:w="http://schemas.openxmlformats.org/wordprocessingml/2006/main" xmlns:w14="http://schemas.microsoft.com/office/word/2010/wordml" xmlns:w15="http://schemas.microsoft.com/office/word/2012/wordml" xmlns:w16cid="http://schemas.microsoft.com/office/word/2016/wordml/cid" xmlns:w16se="http://schemas.microsoft.com/office/word/2015/wordml/symex" mc:Ignorable="w14 w15 w16se w16cid">
+<w:styles xmlns:mc="http://schemas.openxmlformats.org/markup-compatibility/2006" xmlns:r="http://schemas.openxmlformats.org/officeDocument/2006/relationships" xmlns:w="http://schemas.openxmlformats.org/wordprocessingml/2006/main" xmlns:w14="http://schemas.microsoft.com/office/word/2010/wordml" xmlns:w15="http://schemas.microsoft.com/office/word/2012/wordml" xmlns:w16cex="http://schemas.microsoft.com/office/word/2018/wordml/cex" xmlns:w16cid="http://schemas.microsoft.com/office/word/2016/wordml/cid" xmlns:w16="http://schemas.microsoft.com/office/word/2018/wordml" xmlns:w16se="http://schemas.microsoft.com/office/word/2015/wordml/symex" mc:Ignorable="w14 w15 w16se w16cid w16 w16cex">
   <w:docDefaults>
     <w:rPrDefault>
       <w:rPr>
@@ -24966,169 +25129,10 @@
 <b:Sources xmlns:b="http://schemas.openxmlformats.org/officeDocument/2006/bibliography" xmlns="http://schemas.openxmlformats.org/officeDocument/2006/bibliography" SelectedStyle="\APASixthEditionOfficeOnline.xsl" StyleName="APA" Version="6"/>
 </file>
 
-<file path=customXml/item2.xml><?xml version="1.0" encoding="utf-8"?>
-<ct:contentTypeSchema xmlns:ct="http://schemas.microsoft.com/office/2006/metadata/contentType" xmlns:ma="http://schemas.microsoft.com/office/2006/metadata/properties/metaAttributes" ct:_="" ma:_="" ma:contentTypeName="Document" ma:contentTypeID="0x0101001EBFAF12405F764685AB7258957A471D" ma:contentTypeVersion="2" ma:contentTypeDescription="Create a new document." ma:contentTypeScope="" ma:versionID="d35f81cea64ef54419c2f074621af706">
-  <xsd:schema xmlns:xsd="http://www.w3.org/2001/XMLSchema" xmlns:xs="http://www.w3.org/2001/XMLSchema" xmlns:p="http://schemas.microsoft.com/office/2006/metadata/properties" xmlns:ns2="8dda17e3-e7fe-4d0b-8bf2-a4278b722e66" targetNamespace="http://schemas.microsoft.com/office/2006/metadata/properties" ma:root="true" ma:fieldsID="e4aae258e984f827f60d69f429ca79ce" ns2:_="">
-    <xsd:import namespace="8dda17e3-e7fe-4d0b-8bf2-a4278b722e66"/>
-    <xsd:element name="properties">
-      <xsd:complexType>
-        <xsd:sequence>
-          <xsd:element name="documentManagement">
-            <xsd:complexType>
-              <xsd:all>
-                <xsd:element ref="ns2:MediaServiceMetadata" minOccurs="0"/>
-                <xsd:element ref="ns2:MediaServiceFastMetadata" minOccurs="0"/>
-              </xsd:all>
-            </xsd:complexType>
-          </xsd:element>
-        </xsd:sequence>
-      </xsd:complexType>
-    </xsd:element>
-  </xsd:schema>
-  <xsd:schema xmlns:xsd="http://www.w3.org/2001/XMLSchema" xmlns:xs="http://www.w3.org/2001/XMLSchema" xmlns:dms="http://schemas.microsoft.com/office/2006/documentManagement/types" xmlns:pc="http://schemas.microsoft.com/office/infopath/2007/PartnerControls" targetNamespace="8dda17e3-e7fe-4d0b-8bf2-a4278b722e66" elementFormDefault="qualified">
-    <xsd:import namespace="http://schemas.microsoft.com/office/2006/documentManagement/types"/>
-    <xsd:import namespace="http://schemas.microsoft.com/office/infopath/2007/PartnerControls"/>
-    <xsd:element name="MediaServiceMetadata" ma:index="8" nillable="true" ma:displayName="MediaServiceMetadata" ma:hidden="true" ma:internalName="MediaServiceMetadata" ma:readOnly="true">
-      <xsd:simpleType>
-        <xsd:restriction base="dms:Note"/>
-      </xsd:simpleType>
-    </xsd:element>
-    <xsd:element name="MediaServiceFastMetadata" ma:index="9" nillable="true" ma:displayName="MediaServiceFastMetadata" ma:hidden="true" ma:internalName="MediaServiceFastMetadata" ma:readOnly="true">
-      <xsd:simpleType>
-        <xsd:restriction base="dms:Note"/>
-      </xsd:simpleType>
-    </xsd:element>
-  </xsd:schema>
-  <xsd:schema xmlns="http://schemas.openxmlformats.org/package/2006/metadata/core-properties" xmlns:xsd="http://www.w3.org/2001/XMLSchema" xmlns:xsi="http://www.w3.org/2001/XMLSchema-instance" xmlns:dc="http://purl.org/dc/elements/1.1/" xmlns:dcterms="http://purl.org/dc/terms/" xmlns:odoc="http://schemas.microsoft.com/internal/obd" targetNamespace="http://schemas.openxmlformats.org/package/2006/metadata/core-properties" elementFormDefault="qualified" attributeFormDefault="unqualified" blockDefault="#all">
-    <xsd:import namespace="http://purl.org/dc/elements/1.1/" schemaLocation="http://dublincore.org/schemas/xmls/qdc/2003/04/02/dc.xsd"/>
-    <xsd:import namespace="http://purl.org/dc/terms/" schemaLocation="http://dublincore.org/schemas/xmls/qdc/2003/04/02/dcterms.xsd"/>
-    <xsd:element name="coreProperties" type="CT_coreProperties"/>
-    <xsd:complexType name="CT_coreProperties">
-      <xsd:all>
-        <xsd:element ref="dc:creator" minOccurs="0" maxOccurs="1"/>
-        <xsd:element ref="dcterms:created" minOccurs="0" maxOccurs="1"/>
-        <xsd:element ref="dc:identifier" minOccurs="0" maxOccurs="1"/>
-        <xsd:element name="contentType" minOccurs="0" maxOccurs="1" type="xsd:string" ma:index="0" ma:displayName="Content Type"/>
-        <xsd:element ref="dc:title" minOccurs="0" maxOccurs="1" ma:index="4" ma:displayName="Title"/>
-        <xsd:element ref="dc:subject" minOccurs="0" maxOccurs="1"/>
-        <xsd:element ref="dc:description" minOccurs="0" maxOccurs="1"/>
-        <xsd:element name="keywords" minOccurs="0" maxOccurs="1" type="xsd:string"/>
-        <xsd:element ref="dc:language" minOccurs="0" maxOccurs="1"/>
-        <xsd:element name="category" minOccurs="0" maxOccurs="1" type="xsd:string"/>
-        <xsd:element name="version" minOccurs="0" maxOccurs="1" type="xsd:string"/>
-        <xsd:element name="revision" minOccurs="0" maxOccurs="1" type="xsd:string">
-          <xsd:annotation>
-            <xsd:documentation>
-                        This value indicates the number of saves or revisions. The application is responsible for updating this value after each revision.
-                    </xsd:documentation>
-          </xsd:annotation>
-        </xsd:element>
-        <xsd:element name="lastModifiedBy" minOccurs="0" maxOccurs="1" type="xsd:string"/>
-        <xsd:element ref="dcterms:modified" minOccurs="0" maxOccurs="1"/>
-        <xsd:element name="contentStatus" minOccurs="0" maxOccurs="1" type="xsd:string"/>
-      </xsd:all>
-    </xsd:complexType>
-  </xsd:schema>
-  <xs:schema xmlns:pc="http://schemas.microsoft.com/office/infopath/2007/PartnerControls" xmlns:xs="http://www.w3.org/2001/XMLSchema" targetNamespace="http://schemas.microsoft.com/office/infopath/2007/PartnerControls" elementFormDefault="qualified" attributeFormDefault="unqualified">
-    <xs:element name="Person">
-      <xs:complexType>
-        <xs:sequence>
-          <xs:element ref="pc:DisplayName" minOccurs="0"/>
-          <xs:element ref="pc:AccountId" minOccurs="0"/>
-          <xs:element ref="pc:AccountType" minOccurs="0"/>
-        </xs:sequence>
-      </xs:complexType>
-    </xs:element>
-    <xs:element name="DisplayName" type="xs:string"/>
-    <xs:element name="AccountId" type="xs:string"/>
-    <xs:element name="AccountType" type="xs:string"/>
-    <xs:element name="BDCAssociatedEntity">
-      <xs:complexType>
-        <xs:sequence>
-          <xs:element ref="pc:BDCEntity" minOccurs="0" maxOccurs="unbounded"/>
-        </xs:sequence>
-        <xs:attribute ref="pc:EntityNamespace"/>
-        <xs:attribute ref="pc:EntityName"/>
-        <xs:attribute ref="pc:SystemInstanceName"/>
-        <xs:attribute ref="pc:AssociationName"/>
-      </xs:complexType>
-    </xs:element>
-    <xs:attribute name="EntityNamespace" type="xs:string"/>
-    <xs:attribute name="EntityName" type="xs:string"/>
-    <xs:attribute name="SystemInstanceName" type="xs:string"/>
-    <xs:attribute name="AssociationName" type="xs:string"/>
-    <xs:element name="BDCEntity">
-      <xs:complexType>
-        <xs:sequence>
-          <xs:element ref="pc:EntityDisplayName" minOccurs="0"/>
-          <xs:element ref="pc:EntityInstanceReference" minOccurs="0"/>
-          <xs:element ref="pc:EntityId1" minOccurs="0"/>
-          <xs:element ref="pc:EntityId2" minOccurs="0"/>
-          <xs:element ref="pc:EntityId3" minOccurs="0"/>
-          <xs:element ref="pc:EntityId4" minOccurs="0"/>
-          <xs:element ref="pc:EntityId5" minOccurs="0"/>
-        </xs:sequence>
-      </xs:complexType>
-    </xs:element>
-    <xs:element name="EntityDisplayName" type="xs:string"/>
-    <xs:element name="EntityInstanceReference" type="xs:string"/>
-    <xs:element name="EntityId1" type="xs:string"/>
-    <xs:element name="EntityId2" type="xs:string"/>
-    <xs:element name="EntityId3" type="xs:string"/>
-    <xs:element name="EntityId4" type="xs:string"/>
-    <xs:element name="EntityId5" type="xs:string"/>
-    <xs:element name="Terms">
-      <xs:complexType>
-        <xs:sequence>
-          <xs:element ref="pc:TermInfo" minOccurs="0" maxOccurs="unbounded"/>
-        </xs:sequence>
-      </xs:complexType>
-    </xs:element>
-    <xs:element name="TermInfo">
-      <xs:complexType>
-        <xs:sequence>
-          <xs:element ref="pc:TermName" minOccurs="0"/>
-          <xs:element ref="pc:TermId" minOccurs="0"/>
-        </xs:sequence>
-      </xs:complexType>
-    </xs:element>
-    <xs:element name="TermName" type="xs:string"/>
-    <xs:element name="TermId" type="xs:string"/>
-  </xs:schema>
-</ct:contentTypeSchema>
-</file>
-
-<file path=customXml/item3.xml><?xml version="1.0" encoding="utf-8"?>
-<?mso-contentType ?>
-<FormTemplates xmlns="http://schemas.microsoft.com/sharepoint/v3/contenttype/forms">
-  <Display>DocumentLibraryForm</Display>
-  <Edit>DocumentLibraryForm</Edit>
-  <New>DocumentLibraryForm</New>
-</FormTemplates>
-</file>
-
-<file path=customXml/item4.xml><?xml version="1.0" encoding="utf-8"?>
-<p:properties xmlns:p="http://schemas.microsoft.com/office/2006/metadata/properties" xmlns:xsi="http://www.w3.org/2001/XMLSchema-instance" xmlns:pc="http://schemas.microsoft.com/office/infopath/2007/PartnerControls">
-  <documentManagement/>
-</p:properties>
-</file>
-
 <file path=customXml/itemProps1.xml><?xml version="1.0" encoding="utf-8"?>
 <ds:datastoreItem xmlns:ds="http://schemas.openxmlformats.org/officeDocument/2006/customXml" ds:itemID="{ABEB92A5-9DB9-45AA-8355-D88E2ACE9243}">
   <ds:schemaRefs>
     <ds:schemaRef ds:uri="http://schemas.openxmlformats.org/officeDocument/2006/bibliography"/>
   </ds:schemaRefs>
 </ds:datastoreItem>
-</file>
-
-<file path=customXml/itemProps2.xml><?xml version="1.0" encoding="utf-8"?>
-<ds:datastoreItem xmlns:ds="http://schemas.openxmlformats.org/officeDocument/2006/customXml" ds:itemID="{42643F75-F25C-4FAF-B1D4-BD86CA247E21}"/>
-</file>
-
-<file path=customXml/itemProps3.xml><?xml version="1.0" encoding="utf-8"?>
-<ds:datastoreItem xmlns:ds="http://schemas.openxmlformats.org/officeDocument/2006/customXml" ds:itemID="{B41DA579-57D6-4021-A3AF-95599D077983}"/>
-</file>
-
-<file path=customXml/itemProps4.xml><?xml version="1.0" encoding="utf-8"?>
-<ds:datastoreItem xmlns:ds="http://schemas.openxmlformats.org/officeDocument/2006/customXml" ds:itemID="{ABA24F7A-0852-4F5D-A762-9062BAA273CF}"/>
 </file>
</xml_diff>

<commit_message>
Fix upstream compatibility issues.
Hard set version of Ansible to install (2.9.10).
Update pip before using it to install ansible and docker-compose.
</commit_message>
<xml_diff>
--- a/AWX Server Setup.docx
+++ b/AWX Server Setup.docx
@@ -1,6 +1,6 @@
 
 <file path=word/document.xml><?xml version="1.0" encoding="utf-8"?>
-<w:document xmlns:wpc="http://schemas.microsoft.com/office/word/2010/wordprocessingCanvas" xmlns:cx="http://schemas.microsoft.com/office/drawing/2014/chartex" xmlns:cx1="http://schemas.microsoft.com/office/drawing/2015/9/8/chartex" xmlns:cx2="http://schemas.microsoft.com/office/drawing/2015/10/21/chartex" xmlns:cx3="http://schemas.microsoft.com/office/drawing/2016/5/9/chartex" xmlns:cx4="http://schemas.microsoft.com/office/drawing/2016/5/10/chartex" xmlns:cx5="http://schemas.microsoft.com/office/drawing/2016/5/11/chartex" xmlns:cx6="http://schemas.microsoft.com/office/drawing/2016/5/12/chartex" xmlns:cx7="http://schemas.microsoft.com/office/drawing/2016/5/13/chartex" xmlns:cx8="http://schemas.microsoft.com/office/drawing/2016/5/14/chartex" xmlns:mc="http://schemas.openxmlformats.org/markup-compatibility/2006" xmlns:aink="http://schemas.microsoft.com/office/drawing/2016/ink" xmlns:am3d="http://schemas.microsoft.com/office/drawing/2017/model3d" xmlns:o="urn:schemas-microsoft-com:office:office" xmlns:r="http://schemas.openxmlformats.org/officeDocument/2006/relationships" xmlns:m="http://schemas.openxmlformats.org/officeDocument/2006/math" xmlns:v="urn:schemas-microsoft-com:vml" xmlns:wp14="http://schemas.microsoft.com/office/word/2010/wordprocessingDrawing" xmlns:wp="http://schemas.openxmlformats.org/drawingml/2006/wordprocessingDrawing" xmlns:w10="urn:schemas-microsoft-com:office:word" xmlns:w="http://schemas.openxmlformats.org/wordprocessingml/2006/main" xmlns:w14="http://schemas.microsoft.com/office/word/2010/wordml" xmlns:w15="http://schemas.microsoft.com/office/word/2012/wordml" xmlns:w16cex="http://schemas.microsoft.com/office/word/2018/wordml/cex" xmlns:w16cid="http://schemas.microsoft.com/office/word/2016/wordml/cid" xmlns:w16="http://schemas.microsoft.com/office/word/2018/wordml" xmlns:w16se="http://schemas.microsoft.com/office/word/2015/wordml/symex" xmlns:wpg="http://schemas.microsoft.com/office/word/2010/wordprocessingGroup" xmlns:wpi="http://schemas.microsoft.com/office/word/2010/wordprocessingInk" xmlns:wne="http://schemas.microsoft.com/office/word/2006/wordml" xmlns:wps="http://schemas.microsoft.com/office/word/2010/wordprocessingShape" mc:Ignorable="w14 w15 w16se w16cid w16 w16cex wp14">
+<w:document xmlns:wpc="http://schemas.microsoft.com/office/word/2010/wordprocessingCanvas" xmlns:cx="http://schemas.microsoft.com/office/drawing/2014/chartex" xmlns:cx1="http://schemas.microsoft.com/office/drawing/2015/9/8/chartex" xmlns:cx2="http://schemas.microsoft.com/office/drawing/2015/10/21/chartex" xmlns:cx3="http://schemas.microsoft.com/office/drawing/2016/5/9/chartex" xmlns:cx4="http://schemas.microsoft.com/office/drawing/2016/5/10/chartex" xmlns:cx5="http://schemas.microsoft.com/office/drawing/2016/5/11/chartex" xmlns:cx6="http://schemas.microsoft.com/office/drawing/2016/5/12/chartex" xmlns:cx7="http://schemas.microsoft.com/office/drawing/2016/5/13/chartex" xmlns:cx8="http://schemas.microsoft.com/office/drawing/2016/5/14/chartex" xmlns:mc="http://schemas.openxmlformats.org/markup-compatibility/2006" xmlns:aink="http://schemas.microsoft.com/office/drawing/2016/ink" xmlns:am3d="http://schemas.microsoft.com/office/drawing/2017/model3d" xmlns:o="urn:schemas-microsoft-com:office:office" xmlns:r="http://schemas.openxmlformats.org/officeDocument/2006/relationships" xmlns:m="http://schemas.openxmlformats.org/officeDocument/2006/math" xmlns:v="urn:schemas-microsoft-com:vml" xmlns:wp14="http://schemas.microsoft.com/office/word/2010/wordprocessingDrawing" xmlns:wp="http://schemas.openxmlformats.org/drawingml/2006/wordprocessingDrawing" xmlns:w10="urn:schemas-microsoft-com:office:word" xmlns:w="http://schemas.openxmlformats.org/wordprocessingml/2006/main" xmlns:w14="http://schemas.microsoft.com/office/word/2010/wordml" xmlns:w15="http://schemas.microsoft.com/office/word/2012/wordml" xmlns:w16cex="http://schemas.microsoft.com/office/word/2018/wordml/cex" xmlns:w16cid="http://schemas.microsoft.com/office/word/2016/wordml/cid" xmlns:w16="http://schemas.microsoft.com/office/word/2018/wordml" xmlns:w16sdtdh="http://schemas.microsoft.com/office/word/2020/wordml/sdtdatahash" xmlns:w16se="http://schemas.microsoft.com/office/word/2015/wordml/symex" xmlns:wpg="http://schemas.microsoft.com/office/word/2010/wordprocessingGroup" xmlns:wpi="http://schemas.microsoft.com/office/word/2010/wordprocessingInk" xmlns:wne="http://schemas.microsoft.com/office/word/2006/wordml" xmlns:wps="http://schemas.microsoft.com/office/word/2010/wordprocessingShape" mc:Ignorable="w14 w15 w16se w16cid w16 w16cex w16sdtdh wp14">
   <w:body>
     <w:p>
       <w:pPr>
@@ -3099,6 +3099,7 @@
                 <w:rFonts w:ascii="Courier New" w:hAnsi="Courier New" w:cs="Courier New"/>
               </w:rPr>
             </w:pPr>
+            <w:bookmarkStart w:id="4" w:name="_Hlk72146484"/>
             <w:proofErr w:type="spellStart"/>
             <w:r>
               <w:rPr>
@@ -3189,6 +3190,28 @@
               <w:rPr>
                 <w:rFonts w:ascii="Courier New" w:hAnsi="Courier New" w:cs="Courier New"/>
               </w:rPr>
+              <w:t xml:space="preserve"> pip3 install --upgrade pip &amp;&amp;</w:t>
+            </w:r>
+          </w:p>
+          <w:p>
+            <w:pPr>
+              <w:pStyle w:val="NoSpacing"/>
+              <w:rPr>
+                <w:rFonts w:ascii="Courier New" w:hAnsi="Courier New" w:cs="Courier New"/>
+              </w:rPr>
+            </w:pPr>
+            <w:proofErr w:type="spellStart"/>
+            <w:r>
+              <w:rPr>
+                <w:rFonts w:ascii="Courier New" w:hAnsi="Courier New" w:cs="Courier New"/>
+              </w:rPr>
+              <w:t>sudo</w:t>
+            </w:r>
+            <w:proofErr w:type="spellEnd"/>
+            <w:r>
+              <w:rPr>
+                <w:rFonts w:ascii="Courier New" w:hAnsi="Courier New" w:cs="Courier New"/>
+              </w:rPr>
               <w:t xml:space="preserve"> pip</w:t>
             </w:r>
             <w:r>
@@ -3241,6 +3264,12 @@
               <w:rPr>
                 <w:rFonts w:ascii="Courier New" w:hAnsi="Courier New" w:cs="Courier New"/>
               </w:rPr>
+              <w:t>==2.9.10</w:t>
+            </w:r>
+            <w:r>
+              <w:rPr>
+                <w:rFonts w:ascii="Courier New" w:hAnsi="Courier New" w:cs="Courier New"/>
+              </w:rPr>
               <w:t xml:space="preserve"> &amp;&amp;</w:t>
             </w:r>
           </w:p>
@@ -3279,6 +3308,7 @@
               </w:rPr>
               <w:t xml:space="preserve"> docker version</w:t>
             </w:r>
+            <w:bookmarkEnd w:id="4"/>
           </w:p>
         </w:tc>
       </w:tr>
@@ -3419,288 +3449,288 @@
                 <w:sz w:val="18"/>
                 <w:szCs w:val="18"/>
               </w:rPr>
-              <w:t>/share/ansible/plugins/modules']</w:t>
-            </w:r>
-          </w:p>
-          <w:p>
-            <w:pPr>
-              <w:pStyle w:val="NoSpacing"/>
+              <w:t>/share/</w:t>
+            </w:r>
+            <w:proofErr w:type="spellStart"/>
+            <w:r>
               <w:rPr>
                 <w:rFonts w:ascii="Courier New" w:hAnsi="Courier New" w:cs="Courier New"/>
                 <w:sz w:val="18"/>
                 <w:szCs w:val="18"/>
               </w:rPr>
-            </w:pPr>
-            <w:r>
+              <w:t>ansi</w:t>
+            </w:r>
+            <w:proofErr w:type="spellEnd"/>
+          </w:p>
+          <w:p>
+            <w:pPr>
+              <w:pStyle w:val="NoSpacing"/>
               <w:rPr>
                 <w:rFonts w:ascii="Courier New" w:hAnsi="Courier New" w:cs="Courier New"/>
                 <w:sz w:val="18"/>
                 <w:szCs w:val="18"/>
               </w:rPr>
-              <w:t xml:space="preserve">  ansible python module location = /</w:t>
-            </w:r>
-            <w:proofErr w:type="spellStart"/>
+            </w:pPr>
             <w:r>
               <w:rPr>
                 <w:rFonts w:ascii="Courier New" w:hAnsi="Courier New" w:cs="Courier New"/>
                 <w:sz w:val="18"/>
                 <w:szCs w:val="18"/>
               </w:rPr>
-              <w:t>usr</w:t>
-            </w:r>
-            <w:proofErr w:type="spellEnd"/>
+              <w:t xml:space="preserve">  ansible python module location = /</w:t>
+            </w:r>
+            <w:proofErr w:type="spellStart"/>
             <w:r>
               <w:rPr>
                 <w:rFonts w:ascii="Courier New" w:hAnsi="Courier New" w:cs="Courier New"/>
                 <w:sz w:val="18"/>
                 <w:szCs w:val="18"/>
               </w:rPr>
-              <w:t>/local/lib/python3.6/</w:t>
-            </w:r>
-            <w:proofErr w:type="spellStart"/>
+              <w:t>usr</w:t>
+            </w:r>
+            <w:proofErr w:type="spellEnd"/>
             <w:r>
               <w:rPr>
                 <w:rFonts w:ascii="Courier New" w:hAnsi="Courier New" w:cs="Courier New"/>
                 <w:sz w:val="18"/>
                 <w:szCs w:val="18"/>
               </w:rPr>
-              <w:t>dist</w:t>
-            </w:r>
-            <w:proofErr w:type="spellEnd"/>
+              <w:t>/local/lib/python3.6/</w:t>
+            </w:r>
+            <w:proofErr w:type="spellStart"/>
             <w:r>
               <w:rPr>
                 <w:rFonts w:ascii="Courier New" w:hAnsi="Courier New" w:cs="Courier New"/>
                 <w:sz w:val="18"/>
                 <w:szCs w:val="18"/>
               </w:rPr>
-              <w:t>-packages/ansible</w:t>
-            </w:r>
-          </w:p>
-          <w:p>
-            <w:pPr>
-              <w:pStyle w:val="NoSpacing"/>
+              <w:t>dist</w:t>
+            </w:r>
+            <w:proofErr w:type="spellEnd"/>
+            <w:r>
               <w:rPr>
                 <w:rFonts w:ascii="Courier New" w:hAnsi="Courier New" w:cs="Courier New"/>
                 <w:sz w:val="18"/>
                 <w:szCs w:val="18"/>
               </w:rPr>
-            </w:pPr>
-            <w:r>
+              <w:t>-packages/ansible</w:t>
+            </w:r>
+          </w:p>
+          <w:p>
+            <w:pPr>
+              <w:pStyle w:val="NoSpacing"/>
               <w:rPr>
                 <w:rFonts w:ascii="Courier New" w:hAnsi="Courier New" w:cs="Courier New"/>
                 <w:sz w:val="18"/>
                 <w:szCs w:val="18"/>
               </w:rPr>
-              <w:t xml:space="preserve">  executable location = /</w:t>
-            </w:r>
-            <w:proofErr w:type="spellStart"/>
+            </w:pPr>
             <w:r>
               <w:rPr>
                 <w:rFonts w:ascii="Courier New" w:hAnsi="Courier New" w:cs="Courier New"/>
                 <w:sz w:val="18"/>
                 <w:szCs w:val="18"/>
               </w:rPr>
-              <w:t>usr</w:t>
-            </w:r>
-            <w:proofErr w:type="spellEnd"/>
+              <w:t xml:space="preserve">  executable location = /</w:t>
+            </w:r>
+            <w:proofErr w:type="spellStart"/>
             <w:r>
               <w:rPr>
                 <w:rFonts w:ascii="Courier New" w:hAnsi="Courier New" w:cs="Courier New"/>
                 <w:sz w:val="18"/>
                 <w:szCs w:val="18"/>
               </w:rPr>
-              <w:t>/local/bin/ansible</w:t>
-            </w:r>
-          </w:p>
-          <w:p>
-            <w:pPr>
-              <w:pStyle w:val="NoSpacing"/>
+              <w:t>usr</w:t>
+            </w:r>
+            <w:proofErr w:type="spellEnd"/>
+            <w:r>
               <w:rPr>
                 <w:rFonts w:ascii="Courier New" w:hAnsi="Courier New" w:cs="Courier New"/>
                 <w:sz w:val="18"/>
                 <w:szCs w:val="18"/>
               </w:rPr>
-            </w:pPr>
-            <w:r>
+              <w:t>/local/bin/ansible</w:t>
+            </w:r>
+          </w:p>
+          <w:p>
+            <w:pPr>
+              <w:pStyle w:val="NoSpacing"/>
               <w:rPr>
                 <w:rFonts w:ascii="Courier New" w:hAnsi="Courier New" w:cs="Courier New"/>
                 <w:sz w:val="18"/>
                 <w:szCs w:val="18"/>
               </w:rPr>
-              <w:t xml:space="preserve">  python version = 3.6.9 (default, Apr 18 2020, 01:56:04) [GCC 8.4.0]</w:t>
-            </w:r>
-          </w:p>
-          <w:p>
-            <w:pPr>
-              <w:pStyle w:val="NoSpacing"/>
+            </w:pPr>
+            <w:r>
               <w:rPr>
                 <w:rFonts w:ascii="Courier New" w:hAnsi="Courier New" w:cs="Courier New"/>
                 <w:sz w:val="18"/>
                 <w:szCs w:val="18"/>
               </w:rPr>
-            </w:pPr>
+              <w:t xml:space="preserve">  python version = 3.6.9 (default, Jan </w:t>
+            </w:r>
+            <w:proofErr w:type="gramStart"/>
             <w:r>
               <w:rPr>
                 <w:rFonts w:ascii="Courier New" w:hAnsi="Courier New" w:cs="Courier New"/>
                 <w:sz w:val="18"/>
                 <w:szCs w:val="18"/>
               </w:rPr>
-              <w:t>Client:</w:t>
-            </w:r>
-          </w:p>
-          <w:p>
-            <w:pPr>
-              <w:pStyle w:val="NoSpacing"/>
+              <w:t>26</w:t>
+            </w:r>
+            <w:proofErr w:type="gramEnd"/>
+            <w:r>
               <w:rPr>
                 <w:rFonts w:ascii="Courier New" w:hAnsi="Courier New" w:cs="Courier New"/>
                 <w:sz w:val="18"/>
                 <w:szCs w:val="18"/>
               </w:rPr>
-            </w:pPr>
-            <w:r>
+              <w:t xml:space="preserve"> 2021, 15:33:00) [GCC 8.4.0]</w:t>
+            </w:r>
+          </w:p>
+          <w:p>
+            <w:pPr>
+              <w:pStyle w:val="NoSpacing"/>
               <w:rPr>
                 <w:rFonts w:ascii="Courier New" w:hAnsi="Courier New" w:cs="Courier New"/>
                 <w:sz w:val="18"/>
                 <w:szCs w:val="18"/>
               </w:rPr>
-              <w:t xml:space="preserve"> Version:           19.03.6</w:t>
-            </w:r>
-          </w:p>
-          <w:p>
-            <w:pPr>
-              <w:pStyle w:val="NoSpacing"/>
+            </w:pPr>
+            <w:r>
               <w:rPr>
                 <w:rFonts w:ascii="Courier New" w:hAnsi="Courier New" w:cs="Courier New"/>
                 <w:sz w:val="18"/>
                 <w:szCs w:val="18"/>
               </w:rPr>
-            </w:pPr>
-            <w:r>
+              <w:t>Client:</w:t>
+            </w:r>
+          </w:p>
+          <w:p>
+            <w:pPr>
+              <w:pStyle w:val="NoSpacing"/>
               <w:rPr>
                 <w:rFonts w:ascii="Courier New" w:hAnsi="Courier New" w:cs="Courier New"/>
                 <w:sz w:val="18"/>
                 <w:szCs w:val="18"/>
               </w:rPr>
-              <w:t xml:space="preserve"> API version:       1.40</w:t>
-            </w:r>
-          </w:p>
-          <w:p>
-            <w:pPr>
-              <w:pStyle w:val="NoSpacing"/>
+            </w:pPr>
+            <w:r>
               <w:rPr>
                 <w:rFonts w:ascii="Courier New" w:hAnsi="Courier New" w:cs="Courier New"/>
                 <w:sz w:val="18"/>
                 <w:szCs w:val="18"/>
               </w:rPr>
-            </w:pPr>
-            <w:r>
+              <w:t xml:space="preserve"> Version:           20.10.2</w:t>
+            </w:r>
+          </w:p>
+          <w:p>
+            <w:pPr>
+              <w:pStyle w:val="NoSpacing"/>
               <w:rPr>
                 <w:rFonts w:ascii="Courier New" w:hAnsi="Courier New" w:cs="Courier New"/>
                 <w:sz w:val="18"/>
                 <w:szCs w:val="18"/>
               </w:rPr>
-              <w:t xml:space="preserve"> Go version:        go1.12.17</w:t>
-            </w:r>
-          </w:p>
-          <w:p>
-            <w:pPr>
-              <w:pStyle w:val="NoSpacing"/>
+            </w:pPr>
+            <w:r>
               <w:rPr>
                 <w:rFonts w:ascii="Courier New" w:hAnsi="Courier New" w:cs="Courier New"/>
                 <w:sz w:val="18"/>
                 <w:szCs w:val="18"/>
               </w:rPr>
-            </w:pPr>
-            <w:r>
+              <w:t xml:space="preserve"> API version:       1.41</w:t>
+            </w:r>
+          </w:p>
+          <w:p>
+            <w:pPr>
+              <w:pStyle w:val="NoSpacing"/>
               <w:rPr>
                 <w:rFonts w:ascii="Courier New" w:hAnsi="Courier New" w:cs="Courier New"/>
                 <w:sz w:val="18"/>
                 <w:szCs w:val="18"/>
               </w:rPr>
-              <w:t xml:space="preserve"> Git commit:        369ce74a3c</w:t>
-            </w:r>
-          </w:p>
-          <w:p>
-            <w:pPr>
-              <w:pStyle w:val="NoSpacing"/>
+            </w:pPr>
+            <w:r>
               <w:rPr>
                 <w:rFonts w:ascii="Courier New" w:hAnsi="Courier New" w:cs="Courier New"/>
                 <w:sz w:val="18"/>
                 <w:szCs w:val="18"/>
               </w:rPr>
-            </w:pPr>
-            <w:r>
+              <w:t xml:space="preserve"> Go version:        go1.13.8</w:t>
+            </w:r>
+          </w:p>
+          <w:p>
+            <w:pPr>
+              <w:pStyle w:val="NoSpacing"/>
               <w:rPr>
                 <w:rFonts w:ascii="Courier New" w:hAnsi="Courier New" w:cs="Courier New"/>
                 <w:sz w:val="18"/>
                 <w:szCs w:val="18"/>
               </w:rPr>
-              <w:t xml:space="preserve"> Built:             Fri Feb 28 23:45:43 2020</w:t>
-            </w:r>
-          </w:p>
-          <w:p>
-            <w:pPr>
-              <w:pStyle w:val="NoSpacing"/>
+            </w:pPr>
+            <w:r>
               <w:rPr>
                 <w:rFonts w:ascii="Courier New" w:hAnsi="Courier New" w:cs="Courier New"/>
                 <w:sz w:val="18"/>
                 <w:szCs w:val="18"/>
               </w:rPr>
-            </w:pPr>
-            <w:r>
+              <w:t xml:space="preserve"> Git commit:        20.10.2-0ubuntu1~18.04.2</w:t>
+            </w:r>
+          </w:p>
+          <w:p>
+            <w:pPr>
+              <w:pStyle w:val="NoSpacing"/>
               <w:rPr>
                 <w:rFonts w:ascii="Courier New" w:hAnsi="Courier New" w:cs="Courier New"/>
                 <w:sz w:val="18"/>
                 <w:szCs w:val="18"/>
               </w:rPr>
-              <w:t xml:space="preserve"> OS/Arch:           </w:t>
-            </w:r>
-            <w:proofErr w:type="spellStart"/>
+            </w:pPr>
             <w:r>
               <w:rPr>
                 <w:rFonts w:ascii="Courier New" w:hAnsi="Courier New" w:cs="Courier New"/>
                 <w:sz w:val="18"/>
                 <w:szCs w:val="18"/>
               </w:rPr>
-              <w:t>linux</w:t>
-            </w:r>
-            <w:proofErr w:type="spellEnd"/>
-            <w:r>
+              <w:t xml:space="preserve"> Built:             Tue Mar 30 21:24:16 2021</w:t>
+            </w:r>
+          </w:p>
+          <w:p>
+            <w:pPr>
+              <w:pStyle w:val="NoSpacing"/>
               <w:rPr>
                 <w:rFonts w:ascii="Courier New" w:hAnsi="Courier New" w:cs="Courier New"/>
                 <w:sz w:val="18"/>
                 <w:szCs w:val="18"/>
               </w:rPr>
-              <w:t>/amd64</w:t>
-            </w:r>
-          </w:p>
-          <w:p>
-            <w:pPr>
-              <w:pStyle w:val="NoSpacing"/>
+            </w:pPr>
+            <w:r>
               <w:rPr>
                 <w:rFonts w:ascii="Courier New" w:hAnsi="Courier New" w:cs="Courier New"/>
                 <w:sz w:val="18"/>
                 <w:szCs w:val="18"/>
               </w:rPr>
-            </w:pPr>
+              <w:t xml:space="preserve"> OS/Arch:           </w:t>
+            </w:r>
+            <w:proofErr w:type="spellStart"/>
             <w:r>
               <w:rPr>
                 <w:rFonts w:ascii="Courier New" w:hAnsi="Courier New" w:cs="Courier New"/>
                 <w:sz w:val="18"/>
                 <w:szCs w:val="18"/>
               </w:rPr>
-              <w:t xml:space="preserve"> Experimental:      false</w:t>
-            </w:r>
-          </w:p>
-          <w:p>
-            <w:pPr>
-              <w:pStyle w:val="NoSpacing"/>
+              <w:t>linux</w:t>
+            </w:r>
+            <w:proofErr w:type="spellEnd"/>
+            <w:r>
               <w:rPr>
                 <w:rFonts w:ascii="Courier New" w:hAnsi="Courier New" w:cs="Courier New"/>
                 <w:sz w:val="18"/>
                 <w:szCs w:val="18"/>
               </w:rPr>
-            </w:pPr>
+              <w:t>/amd64</w:t>
+            </w:r>
           </w:p>
           <w:p>
             <w:pPr>
@@ -3717,7 +3747,7 @@
                 <w:sz w:val="18"/>
                 <w:szCs w:val="18"/>
               </w:rPr>
-              <w:t>Server:</w:t>
+              <w:t xml:space="preserve"> Context:           default</w:t>
             </w:r>
           </w:p>
           <w:p>
@@ -3735,7 +3765,7 @@
                 <w:sz w:val="18"/>
                 <w:szCs w:val="18"/>
               </w:rPr>
-              <w:t xml:space="preserve"> Engine:</w:t>
+              <w:t xml:space="preserve"> Experimental:      true</w:t>
             </w:r>
           </w:p>
           <w:p>
@@ -3747,373 +3777,419 @@
                 <w:szCs w:val="18"/>
               </w:rPr>
             </w:pPr>
-            <w:r>
+          </w:p>
+          <w:p>
+            <w:pPr>
+              <w:pStyle w:val="NoSpacing"/>
               <w:rPr>
                 <w:rFonts w:ascii="Courier New" w:hAnsi="Courier New" w:cs="Courier New"/>
                 <w:sz w:val="18"/>
                 <w:szCs w:val="18"/>
               </w:rPr>
-              <w:t xml:space="preserve">  Version:          19.03.6</w:t>
-            </w:r>
-          </w:p>
-          <w:p>
-            <w:pPr>
-              <w:pStyle w:val="NoSpacing"/>
+            </w:pPr>
+            <w:r>
               <w:rPr>
                 <w:rFonts w:ascii="Courier New" w:hAnsi="Courier New" w:cs="Courier New"/>
                 <w:sz w:val="18"/>
                 <w:szCs w:val="18"/>
               </w:rPr>
-            </w:pPr>
-            <w:r>
+              <w:t>Server:</w:t>
+            </w:r>
+          </w:p>
+          <w:p>
+            <w:pPr>
+              <w:pStyle w:val="NoSpacing"/>
               <w:rPr>
                 <w:rFonts w:ascii="Courier New" w:hAnsi="Courier New" w:cs="Courier New"/>
                 <w:sz w:val="18"/>
                 <w:szCs w:val="18"/>
               </w:rPr>
-              <w:t xml:space="preserve">  API version:      1.40 (minimum version 1.12)</w:t>
-            </w:r>
-          </w:p>
-          <w:p>
-            <w:pPr>
-              <w:pStyle w:val="NoSpacing"/>
+            </w:pPr>
+            <w:r>
               <w:rPr>
                 <w:rFonts w:ascii="Courier New" w:hAnsi="Courier New" w:cs="Courier New"/>
                 <w:sz w:val="18"/>
                 <w:szCs w:val="18"/>
               </w:rPr>
-            </w:pPr>
-            <w:r>
+              <w:t xml:space="preserve"> Engine:</w:t>
+            </w:r>
+          </w:p>
+          <w:p>
+            <w:pPr>
+              <w:pStyle w:val="NoSpacing"/>
               <w:rPr>
                 <w:rFonts w:ascii="Courier New" w:hAnsi="Courier New" w:cs="Courier New"/>
                 <w:sz w:val="18"/>
                 <w:szCs w:val="18"/>
               </w:rPr>
-              <w:t xml:space="preserve">  Go version:       go1.12.17</w:t>
-            </w:r>
-          </w:p>
-          <w:p>
-            <w:pPr>
-              <w:pStyle w:val="NoSpacing"/>
+            </w:pPr>
+            <w:r>
               <w:rPr>
                 <w:rFonts w:ascii="Courier New" w:hAnsi="Courier New" w:cs="Courier New"/>
                 <w:sz w:val="18"/>
                 <w:szCs w:val="18"/>
               </w:rPr>
-            </w:pPr>
-            <w:r>
+              <w:t xml:space="preserve">  Version:          20.10.2</w:t>
+            </w:r>
+          </w:p>
+          <w:p>
+            <w:pPr>
+              <w:pStyle w:val="NoSpacing"/>
               <w:rPr>
                 <w:rFonts w:ascii="Courier New" w:hAnsi="Courier New" w:cs="Courier New"/>
                 <w:sz w:val="18"/>
                 <w:szCs w:val="18"/>
               </w:rPr>
-              <w:t xml:space="preserve">  Git commit:       369ce74a3c</w:t>
-            </w:r>
-          </w:p>
-          <w:p>
-            <w:pPr>
-              <w:pStyle w:val="NoSpacing"/>
+            </w:pPr>
+            <w:r>
               <w:rPr>
                 <w:rFonts w:ascii="Courier New" w:hAnsi="Courier New" w:cs="Courier New"/>
                 <w:sz w:val="18"/>
                 <w:szCs w:val="18"/>
               </w:rPr>
-            </w:pPr>
-            <w:r>
+              <w:t xml:space="preserve">  API version:      1.41 (minimum version 1.12)</w:t>
+            </w:r>
+          </w:p>
+          <w:p>
+            <w:pPr>
+              <w:pStyle w:val="NoSpacing"/>
               <w:rPr>
                 <w:rFonts w:ascii="Courier New" w:hAnsi="Courier New" w:cs="Courier New"/>
                 <w:sz w:val="18"/>
                 <w:szCs w:val="18"/>
               </w:rPr>
-              <w:t xml:space="preserve">  Built:            Wed Feb 19 01:06:16 2020</w:t>
-            </w:r>
-          </w:p>
-          <w:p>
-            <w:pPr>
-              <w:pStyle w:val="NoSpacing"/>
+            </w:pPr>
+            <w:r>
               <w:rPr>
                 <w:rFonts w:ascii="Courier New" w:hAnsi="Courier New" w:cs="Courier New"/>
                 <w:sz w:val="18"/>
                 <w:szCs w:val="18"/>
               </w:rPr>
-            </w:pPr>
-            <w:r>
+              <w:t xml:space="preserve">  Go version:       go1.13.8</w:t>
+            </w:r>
+          </w:p>
+          <w:p>
+            <w:pPr>
+              <w:pStyle w:val="NoSpacing"/>
               <w:rPr>
                 <w:rFonts w:ascii="Courier New" w:hAnsi="Courier New" w:cs="Courier New"/>
                 <w:sz w:val="18"/>
                 <w:szCs w:val="18"/>
               </w:rPr>
-              <w:t xml:space="preserve">  OS/Arch:          </w:t>
-            </w:r>
-            <w:proofErr w:type="spellStart"/>
+            </w:pPr>
             <w:r>
               <w:rPr>
                 <w:rFonts w:ascii="Courier New" w:hAnsi="Courier New" w:cs="Courier New"/>
                 <w:sz w:val="18"/>
                 <w:szCs w:val="18"/>
               </w:rPr>
-              <w:t>linux</w:t>
-            </w:r>
-            <w:proofErr w:type="spellEnd"/>
-            <w:r>
+              <w:t xml:space="preserve">  Git commit:       20.10.2-0ubuntu1~18.04.2</w:t>
+            </w:r>
+          </w:p>
+          <w:p>
+            <w:pPr>
+              <w:pStyle w:val="NoSpacing"/>
               <w:rPr>
                 <w:rFonts w:ascii="Courier New" w:hAnsi="Courier New" w:cs="Courier New"/>
                 <w:sz w:val="18"/>
                 <w:szCs w:val="18"/>
               </w:rPr>
-              <w:t>/amd64</w:t>
-            </w:r>
-          </w:p>
-          <w:p>
-            <w:pPr>
-              <w:pStyle w:val="NoSpacing"/>
+            </w:pPr>
+            <w:r>
               <w:rPr>
                 <w:rFonts w:ascii="Courier New" w:hAnsi="Courier New" w:cs="Courier New"/>
                 <w:sz w:val="18"/>
                 <w:szCs w:val="18"/>
               </w:rPr>
-            </w:pPr>
-            <w:r>
+              <w:t xml:space="preserve">  Built:            Mon Mar 29 19:27:41 2021</w:t>
+            </w:r>
+          </w:p>
+          <w:p>
+            <w:pPr>
+              <w:pStyle w:val="NoSpacing"/>
               <w:rPr>
                 <w:rFonts w:ascii="Courier New" w:hAnsi="Courier New" w:cs="Courier New"/>
                 <w:sz w:val="18"/>
                 <w:szCs w:val="18"/>
               </w:rPr>
-              <w:t xml:space="preserve">  Experimental:     false</w:t>
-            </w:r>
-          </w:p>
-          <w:p>
-            <w:pPr>
-              <w:pStyle w:val="NoSpacing"/>
+            </w:pPr>
+            <w:r>
               <w:rPr>
                 <w:rFonts w:ascii="Courier New" w:hAnsi="Courier New" w:cs="Courier New"/>
                 <w:sz w:val="18"/>
                 <w:szCs w:val="18"/>
               </w:rPr>
-            </w:pPr>
+              <w:t xml:space="preserve">  OS/Arch:          </w:t>
+            </w:r>
+            <w:proofErr w:type="spellStart"/>
             <w:r>
               <w:rPr>
                 <w:rFonts w:ascii="Courier New" w:hAnsi="Courier New" w:cs="Courier New"/>
                 <w:sz w:val="18"/>
                 <w:szCs w:val="18"/>
               </w:rPr>
-              <w:t xml:space="preserve"> </w:t>
-            </w:r>
-            <w:proofErr w:type="spellStart"/>
+              <w:t>linux</w:t>
+            </w:r>
+            <w:proofErr w:type="spellEnd"/>
             <w:r>
               <w:rPr>
                 <w:rFonts w:ascii="Courier New" w:hAnsi="Courier New" w:cs="Courier New"/>
                 <w:sz w:val="18"/>
                 <w:szCs w:val="18"/>
               </w:rPr>
-              <w:t>containerd</w:t>
-            </w:r>
-            <w:proofErr w:type="spellEnd"/>
-            <w:r>
+              <w:t>/amd64</w:t>
+            </w:r>
+          </w:p>
+          <w:p>
+            <w:pPr>
+              <w:pStyle w:val="NoSpacing"/>
               <w:rPr>
                 <w:rFonts w:ascii="Courier New" w:hAnsi="Courier New" w:cs="Courier New"/>
                 <w:sz w:val="18"/>
                 <w:szCs w:val="18"/>
               </w:rPr>
-              <w:t>:</w:t>
-            </w:r>
-          </w:p>
-          <w:p>
-            <w:pPr>
-              <w:pStyle w:val="NoSpacing"/>
+            </w:pPr>
+            <w:r>
               <w:rPr>
                 <w:rFonts w:ascii="Courier New" w:hAnsi="Courier New" w:cs="Courier New"/>
                 <w:sz w:val="18"/>
                 <w:szCs w:val="18"/>
               </w:rPr>
-            </w:pPr>
-            <w:r>
+              <w:t xml:space="preserve">  Experimental:     false</w:t>
+            </w:r>
+          </w:p>
+          <w:p>
+            <w:pPr>
+              <w:pStyle w:val="NoSpacing"/>
               <w:rPr>
                 <w:rFonts w:ascii="Courier New" w:hAnsi="Courier New" w:cs="Courier New"/>
                 <w:sz w:val="18"/>
                 <w:szCs w:val="18"/>
               </w:rPr>
-              <w:t xml:space="preserve">  Version:          1.3.3-0ubuntu1~18.04.2</w:t>
-            </w:r>
-          </w:p>
-          <w:p>
-            <w:pPr>
-              <w:pStyle w:val="NoSpacing"/>
+            </w:pPr>
+            <w:r>
               <w:rPr>
                 <w:rFonts w:ascii="Courier New" w:hAnsi="Courier New" w:cs="Courier New"/>
                 <w:sz w:val="18"/>
                 <w:szCs w:val="18"/>
               </w:rPr>
-            </w:pPr>
+              <w:t xml:space="preserve"> </w:t>
+            </w:r>
+            <w:proofErr w:type="spellStart"/>
             <w:r>
               <w:rPr>
                 <w:rFonts w:ascii="Courier New" w:hAnsi="Courier New" w:cs="Courier New"/>
                 <w:sz w:val="18"/>
                 <w:szCs w:val="18"/>
               </w:rPr>
-              <w:t xml:space="preserve">  </w:t>
-            </w:r>
-            <w:proofErr w:type="spellStart"/>
+              <w:t>containerd</w:t>
+            </w:r>
+            <w:proofErr w:type="spellEnd"/>
             <w:r>
               <w:rPr>
                 <w:rFonts w:ascii="Courier New" w:hAnsi="Courier New" w:cs="Courier New"/>
                 <w:sz w:val="18"/>
                 <w:szCs w:val="18"/>
               </w:rPr>
-              <w:t>GitCommit</w:t>
-            </w:r>
-            <w:proofErr w:type="spellEnd"/>
-            <w:r>
+              <w:t>:</w:t>
+            </w:r>
+          </w:p>
+          <w:p>
+            <w:pPr>
+              <w:pStyle w:val="NoSpacing"/>
               <w:rPr>
                 <w:rFonts w:ascii="Courier New" w:hAnsi="Courier New" w:cs="Courier New"/>
                 <w:sz w:val="18"/>
                 <w:szCs w:val="18"/>
               </w:rPr>
-              <w:t>:</w:t>
-            </w:r>
-          </w:p>
-          <w:p>
-            <w:pPr>
-              <w:pStyle w:val="NoSpacing"/>
+            </w:pPr>
+            <w:r>
               <w:rPr>
                 <w:rFonts w:ascii="Courier New" w:hAnsi="Courier New" w:cs="Courier New"/>
                 <w:sz w:val="18"/>
                 <w:szCs w:val="18"/>
               </w:rPr>
-            </w:pPr>
-            <w:r>
+              <w:t xml:space="preserve">  Version:          1.3.3-0ubuntu1~18.04.4</w:t>
+            </w:r>
+          </w:p>
+          <w:p>
+            <w:pPr>
+              <w:pStyle w:val="NoSpacing"/>
               <w:rPr>
                 <w:rFonts w:ascii="Courier New" w:hAnsi="Courier New" w:cs="Courier New"/>
                 <w:sz w:val="18"/>
                 <w:szCs w:val="18"/>
               </w:rPr>
-              <w:t xml:space="preserve"> </w:t>
-            </w:r>
-            <w:proofErr w:type="spellStart"/>
+            </w:pPr>
             <w:r>
               <w:rPr>
                 <w:rFonts w:ascii="Courier New" w:hAnsi="Courier New" w:cs="Courier New"/>
                 <w:sz w:val="18"/>
                 <w:szCs w:val="18"/>
               </w:rPr>
-              <w:t>runc</w:t>
-            </w:r>
-            <w:proofErr w:type="spellEnd"/>
+              <w:t xml:space="preserve">  </w:t>
+            </w:r>
+            <w:proofErr w:type="spellStart"/>
             <w:r>
               <w:rPr>
                 <w:rFonts w:ascii="Courier New" w:hAnsi="Courier New" w:cs="Courier New"/>
                 <w:sz w:val="18"/>
                 <w:szCs w:val="18"/>
               </w:rPr>
-              <w:t>:</w:t>
-            </w:r>
-          </w:p>
-          <w:p>
-            <w:pPr>
-              <w:pStyle w:val="NoSpacing"/>
+              <w:t>GitCommit</w:t>
+            </w:r>
+            <w:proofErr w:type="spellEnd"/>
+            <w:r>
               <w:rPr>
                 <w:rFonts w:ascii="Courier New" w:hAnsi="Courier New" w:cs="Courier New"/>
                 <w:sz w:val="18"/>
                 <w:szCs w:val="18"/>
               </w:rPr>
-            </w:pPr>
-            <w:r>
+              <w:t>:</w:t>
+            </w:r>
+          </w:p>
+          <w:p>
+            <w:pPr>
+              <w:pStyle w:val="NoSpacing"/>
               <w:rPr>
                 <w:rFonts w:ascii="Courier New" w:hAnsi="Courier New" w:cs="Courier New"/>
                 <w:sz w:val="18"/>
                 <w:szCs w:val="18"/>
               </w:rPr>
-              <w:t xml:space="preserve">  Version:          spec: 1.0.1-dev</w:t>
-            </w:r>
-          </w:p>
-          <w:p>
-            <w:pPr>
-              <w:pStyle w:val="NoSpacing"/>
+            </w:pPr>
+            <w:r>
               <w:rPr>
                 <w:rFonts w:ascii="Courier New" w:hAnsi="Courier New" w:cs="Courier New"/>
                 <w:sz w:val="18"/>
                 <w:szCs w:val="18"/>
               </w:rPr>
-            </w:pPr>
+              <w:t xml:space="preserve"> </w:t>
+            </w:r>
+            <w:proofErr w:type="spellStart"/>
             <w:r>
               <w:rPr>
                 <w:rFonts w:ascii="Courier New" w:hAnsi="Courier New" w:cs="Courier New"/>
                 <w:sz w:val="18"/>
                 <w:szCs w:val="18"/>
               </w:rPr>
-              <w:t xml:space="preserve">  </w:t>
-            </w:r>
-            <w:proofErr w:type="spellStart"/>
+              <w:t>runc</w:t>
+            </w:r>
+            <w:proofErr w:type="spellEnd"/>
             <w:r>
               <w:rPr>
                 <w:rFonts w:ascii="Courier New" w:hAnsi="Courier New" w:cs="Courier New"/>
                 <w:sz w:val="18"/>
                 <w:szCs w:val="18"/>
               </w:rPr>
-              <w:t>GitCommit</w:t>
-            </w:r>
-            <w:proofErr w:type="spellEnd"/>
-            <w:r>
+              <w:t>:</w:t>
+            </w:r>
+          </w:p>
+          <w:p>
+            <w:pPr>
+              <w:pStyle w:val="NoSpacing"/>
               <w:rPr>
                 <w:rFonts w:ascii="Courier New" w:hAnsi="Courier New" w:cs="Courier New"/>
                 <w:sz w:val="18"/>
                 <w:szCs w:val="18"/>
               </w:rPr>
-              <w:t>:</w:t>
-            </w:r>
-          </w:p>
-          <w:p>
-            <w:pPr>
-              <w:pStyle w:val="NoSpacing"/>
+            </w:pPr>
+            <w:r>
               <w:rPr>
                 <w:rFonts w:ascii="Courier New" w:hAnsi="Courier New" w:cs="Courier New"/>
                 <w:sz w:val="18"/>
                 <w:szCs w:val="18"/>
               </w:rPr>
-            </w:pPr>
-            <w:r>
+              <w:t xml:space="preserve">  Version:          spec: 1.0.2-dev</w:t>
+            </w:r>
+          </w:p>
+          <w:p>
+            <w:pPr>
+              <w:pStyle w:val="NoSpacing"/>
               <w:rPr>
                 <w:rFonts w:ascii="Courier New" w:hAnsi="Courier New" w:cs="Courier New"/>
                 <w:sz w:val="18"/>
                 <w:szCs w:val="18"/>
               </w:rPr>
-              <w:t xml:space="preserve"> docker-</w:t>
-            </w:r>
-            <w:proofErr w:type="spellStart"/>
+            </w:pPr>
             <w:r>
               <w:rPr>
                 <w:rFonts w:ascii="Courier New" w:hAnsi="Courier New" w:cs="Courier New"/>
                 <w:sz w:val="18"/>
                 <w:szCs w:val="18"/>
               </w:rPr>
-              <w:t>init</w:t>
-            </w:r>
-            <w:proofErr w:type="spellEnd"/>
+              <w:t xml:space="preserve">  </w:t>
+            </w:r>
+            <w:proofErr w:type="spellStart"/>
             <w:r>
               <w:rPr>
                 <w:rFonts w:ascii="Courier New" w:hAnsi="Courier New" w:cs="Courier New"/>
                 <w:sz w:val="18"/>
                 <w:szCs w:val="18"/>
               </w:rPr>
-              <w:t>:</w:t>
-            </w:r>
-          </w:p>
-          <w:p>
-            <w:pPr>
-              <w:pStyle w:val="NoSpacing"/>
+              <w:t>GitCommit</w:t>
+            </w:r>
+            <w:proofErr w:type="spellEnd"/>
+            <w:r>
               <w:rPr>
                 <w:rFonts w:ascii="Courier New" w:hAnsi="Courier New" w:cs="Courier New"/>
                 <w:sz w:val="18"/>
                 <w:szCs w:val="18"/>
               </w:rPr>
-            </w:pPr>
-            <w:r>
+              <w:t>:</w:t>
+            </w:r>
+          </w:p>
+          <w:p>
+            <w:pPr>
+              <w:pStyle w:val="NoSpacing"/>
               <w:rPr>
                 <w:rFonts w:ascii="Courier New" w:hAnsi="Courier New" w:cs="Courier New"/>
                 <w:sz w:val="18"/>
                 <w:szCs w:val="18"/>
               </w:rPr>
-              <w:t xml:space="preserve">  Version:          0.18.0</w:t>
+            </w:pPr>
+            <w:r>
+              <w:rPr>
+                <w:rFonts w:ascii="Courier New" w:hAnsi="Courier New" w:cs="Courier New"/>
+                <w:sz w:val="18"/>
+                <w:szCs w:val="18"/>
+              </w:rPr>
+              <w:t xml:space="preserve"> docker-</w:t>
+            </w:r>
+            <w:proofErr w:type="spellStart"/>
+            <w:r>
+              <w:rPr>
+                <w:rFonts w:ascii="Courier New" w:hAnsi="Courier New" w:cs="Courier New"/>
+                <w:sz w:val="18"/>
+                <w:szCs w:val="18"/>
+              </w:rPr>
+              <w:t>init</w:t>
+            </w:r>
+            <w:proofErr w:type="spellEnd"/>
+            <w:r>
+              <w:rPr>
+                <w:rFonts w:ascii="Courier New" w:hAnsi="Courier New" w:cs="Courier New"/>
+                <w:sz w:val="18"/>
+                <w:szCs w:val="18"/>
+              </w:rPr>
+              <w:t>:</w:t>
+            </w:r>
+          </w:p>
+          <w:p>
+            <w:pPr>
+              <w:pStyle w:val="NoSpacing"/>
+              <w:rPr>
+                <w:rFonts w:ascii="Courier New" w:hAnsi="Courier New" w:cs="Courier New"/>
+                <w:sz w:val="18"/>
+                <w:szCs w:val="18"/>
+              </w:rPr>
+            </w:pPr>
+            <w:r>
+              <w:rPr>
+                <w:rFonts w:ascii="Courier New" w:hAnsi="Courier New" w:cs="Courier New"/>
+                <w:sz w:val="18"/>
+                <w:szCs w:val="18"/>
+              </w:rPr>
+              <w:t xml:space="preserve">  Version:          0.19.0</w:t>
             </w:r>
           </w:p>
           <w:p>
@@ -4226,7 +4302,7 @@
       <w:pPr>
         <w:pStyle w:val="Heading2"/>
       </w:pPr>
-      <w:bookmarkStart w:id="4" w:name="_Toc45278628"/>
+      <w:bookmarkStart w:id="5" w:name="_Toc45278628"/>
       <w:r>
         <w:t>2</w:t>
       </w:r>
@@ -4239,7 +4315,7 @@
       <w:r>
         <w:t xml:space="preserve"> Download AWX Source</w:t>
       </w:r>
-      <w:bookmarkEnd w:id="4"/>
+      <w:bookmarkEnd w:id="5"/>
     </w:p>
     <w:p>
       <w:pPr>
@@ -4401,7 +4477,7 @@
       <w:pPr>
         <w:pStyle w:val="Heading2"/>
       </w:pPr>
-      <w:bookmarkStart w:id="5" w:name="_Toc45278629"/>
+      <w:bookmarkStart w:id="6" w:name="_Toc45278629"/>
       <w:r>
         <w:lastRenderedPageBreak/>
         <w:t>2</w:t>
@@ -4415,7 +4491,7 @@
       <w:r>
         <w:t xml:space="preserve"> AWX Pre-Install Configuration</w:t>
       </w:r>
-      <w:bookmarkEnd w:id="5"/>
+      <w:bookmarkEnd w:id="6"/>
     </w:p>
     <w:p>
       <w:pPr>
@@ -5851,7 +5927,7 @@
       <w:pPr>
         <w:pStyle w:val="Heading2"/>
       </w:pPr>
-      <w:bookmarkStart w:id="6" w:name="_Toc45278630"/>
+      <w:bookmarkStart w:id="7" w:name="_Toc45278630"/>
       <w:r>
         <w:lastRenderedPageBreak/>
         <w:t>2</w:t>
@@ -5865,7 +5941,7 @@
       <w:r>
         <w:t xml:space="preserve"> Install AWX</w:t>
       </w:r>
-      <w:bookmarkEnd w:id="6"/>
+      <w:bookmarkEnd w:id="7"/>
     </w:p>
     <w:p>
       <w:pPr>
@@ -7297,7 +7373,7 @@
       <w:pPr>
         <w:pStyle w:val="Heading2"/>
       </w:pPr>
-      <w:bookmarkStart w:id="7" w:name="_Toc45278631"/>
+      <w:bookmarkStart w:id="8" w:name="_Toc45278631"/>
       <w:r>
         <w:lastRenderedPageBreak/>
         <w:t>2</w:t>
@@ -7311,7 +7387,7 @@
       <w:r>
         <w:t xml:space="preserve"> Verify AWX Installation</w:t>
       </w:r>
-      <w:bookmarkEnd w:id="7"/>
+      <w:bookmarkEnd w:id="8"/>
     </w:p>
     <w:p>
       <w:pPr>
@@ -8614,7 +8690,7 @@
       <w:pPr>
         <w:pStyle w:val="Heading2"/>
       </w:pPr>
-      <w:bookmarkStart w:id="8" w:name="_Toc45278632"/>
+      <w:bookmarkStart w:id="9" w:name="_Toc45278632"/>
       <w:r>
         <w:lastRenderedPageBreak/>
         <w:t>2</w:t>
@@ -8631,7 +8707,7 @@
       <w:r>
         <w:t>Configure and Install Web Server</w:t>
       </w:r>
-      <w:bookmarkEnd w:id="8"/>
+      <w:bookmarkEnd w:id="9"/>
     </w:p>
     <w:p>
       <w:pPr>
@@ -12481,7 +12557,7 @@
       <w:pPr>
         <w:pStyle w:val="Heading2"/>
       </w:pPr>
-      <w:bookmarkStart w:id="9" w:name="_Toc45278633"/>
+      <w:bookmarkStart w:id="10" w:name="_Toc45278633"/>
       <w:r>
         <w:lastRenderedPageBreak/>
         <w:t>2</w:t>
@@ -12495,7 +12571,7 @@
       <w:r>
         <w:t xml:space="preserve"> Additional Configurations</w:t>
       </w:r>
-      <w:bookmarkEnd w:id="9"/>
+      <w:bookmarkEnd w:id="10"/>
     </w:p>
     <w:p>
       <w:pPr>
@@ -12506,11 +12582,11 @@
       <w:pPr>
         <w:pStyle w:val="Heading3"/>
       </w:pPr>
-      <w:bookmarkStart w:id="10" w:name="_Toc45278634"/>
+      <w:bookmarkStart w:id="11" w:name="_Toc45278634"/>
       <w:r>
         <w:t>2.8.1 Ansible SSH Configuration</w:t>
       </w:r>
-      <w:bookmarkEnd w:id="10"/>
+      <w:bookmarkEnd w:id="11"/>
     </w:p>
     <w:p>
       <w:pPr>
@@ -12757,7 +12833,7 @@
                 <w:sz w:val="20"/>
                 <w:szCs w:val="20"/>
               </w:rPr>
-              <w:t>–</w:t>
+              <w:t>--</w:t>
             </w:r>
             <w:r>
               <w:rPr>
@@ -13066,7 +13142,7 @@
       <w:pPr>
         <w:pStyle w:val="Heading3"/>
       </w:pPr>
-      <w:bookmarkStart w:id="11" w:name="_Toc45278635"/>
+      <w:bookmarkStart w:id="12" w:name="_Toc45278635"/>
       <w:r>
         <w:t>2.8.</w:t>
       </w:r>
@@ -13076,7 +13152,7 @@
       <w:r>
         <w:t xml:space="preserve"> Docker Service Configuration</w:t>
       </w:r>
-      <w:bookmarkEnd w:id="11"/>
+      <w:bookmarkEnd w:id="12"/>
     </w:p>
     <w:p>
       <w:pPr>
@@ -13171,7 +13247,7 @@
       <w:pPr>
         <w:pStyle w:val="Heading1"/>
       </w:pPr>
-      <w:bookmarkStart w:id="12" w:name="_Toc45278636"/>
+      <w:bookmarkStart w:id="13" w:name="_Toc45278636"/>
       <w:r>
         <w:lastRenderedPageBreak/>
         <w:t>3</w:t>
@@ -13182,7 +13258,7 @@
       <w:r>
         <w:t>Ansible CLI Tutorial</w:t>
       </w:r>
-      <w:bookmarkEnd w:id="12"/>
+      <w:bookmarkEnd w:id="13"/>
     </w:p>
     <w:p>
       <w:pPr>
@@ -13197,14 +13273,14 @@
       <w:pPr>
         <w:pStyle w:val="Heading2"/>
       </w:pPr>
-      <w:bookmarkStart w:id="13" w:name="_Toc45278637"/>
+      <w:bookmarkStart w:id="14" w:name="_Toc45278637"/>
       <w:r>
         <w:t>3</w:t>
       </w:r>
       <w:r>
         <w:t>.1 Test Switch Connectivity</w:t>
       </w:r>
-      <w:bookmarkEnd w:id="13"/>
+      <w:bookmarkEnd w:id="14"/>
     </w:p>
     <w:p>
       <w:pPr>
@@ -13672,7 +13748,7 @@
       <w:pPr>
         <w:pStyle w:val="Heading2"/>
       </w:pPr>
-      <w:bookmarkStart w:id="14" w:name="_Toc45278638"/>
+      <w:bookmarkStart w:id="15" w:name="_Toc45278638"/>
       <w:r>
         <w:lastRenderedPageBreak/>
         <w:t>3</w:t>
@@ -13697,7 +13773,7 @@
       <w:r>
         <w:t xml:space="preserve"> Command</w:t>
       </w:r>
-      <w:bookmarkEnd w:id="14"/>
+      <w:bookmarkEnd w:id="15"/>
     </w:p>
     <w:p>
       <w:pPr>
@@ -14389,7 +14465,7 @@
       <w:pPr>
         <w:pStyle w:val="Heading2"/>
       </w:pPr>
-      <w:bookmarkStart w:id="15" w:name="_Toc45278639"/>
+      <w:bookmarkStart w:id="16" w:name="_Toc45278639"/>
       <w:r>
         <w:lastRenderedPageBreak/>
         <w:t>3</w:t>
@@ -14413,7 +14489,7 @@
       <w:r>
         <w:t xml:space="preserve"> Command</w:t>
       </w:r>
-      <w:bookmarkEnd w:id="15"/>
+      <w:bookmarkEnd w:id="16"/>
     </w:p>
     <w:p>
       <w:pPr>
@@ -15341,25 +15417,7 @@
                 <w:sz w:val="20"/>
                 <w:szCs w:val="20"/>
               </w:rPr>
-              <w:t xml:space="preserve"> tagged </w:t>
-            </w:r>
-            <w:proofErr w:type="spellStart"/>
-            <w:r>
-              <w:rPr>
-                <w:rFonts w:ascii="Courier New" w:hAnsi="Courier New" w:cs="Courier New"/>
-                <w:sz w:val="20"/>
-                <w:szCs w:val="20"/>
-              </w:rPr>
-              <w:t>ethe</w:t>
-            </w:r>
-            <w:proofErr w:type="spellEnd"/>
-            <w:r>
-              <w:rPr>
-                <w:rFonts w:ascii="Courier New" w:hAnsi="Courier New" w:cs="Courier New"/>
-                <w:sz w:val="20"/>
-                <w:szCs w:val="20"/>
-              </w:rPr>
-              <w:t xml:space="preserve"> 1/2/1 to 1/2/2</w:t>
+              <w:t xml:space="preserve"> tagged ethe 1/2/1 to 1/2/2</w:t>
             </w:r>
           </w:p>
           <w:p>
@@ -16897,7 +16955,7 @@
       <w:pPr>
         <w:pStyle w:val="Heading1"/>
       </w:pPr>
-      <w:bookmarkStart w:id="16" w:name="_Toc45278640"/>
+      <w:bookmarkStart w:id="17" w:name="_Toc45278640"/>
       <w:r>
         <w:lastRenderedPageBreak/>
         <w:t>4</w:t>
@@ -16908,7 +16966,7 @@
       <w:r>
         <w:t>AWX Basic Setup</w:t>
       </w:r>
-      <w:bookmarkEnd w:id="16"/>
+      <w:bookmarkEnd w:id="17"/>
     </w:p>
     <w:p>
       <w:pPr>
@@ -16923,7 +16981,7 @@
       <w:pPr>
         <w:pStyle w:val="Heading2"/>
       </w:pPr>
-      <w:bookmarkStart w:id="17" w:name="_Toc45278641"/>
+      <w:bookmarkStart w:id="18" w:name="_Toc45278641"/>
       <w:r>
         <w:t>4</w:t>
       </w:r>
@@ -16933,7 +16991,7 @@
       <w:r>
         <w:t>Initial GUI Login</w:t>
       </w:r>
-      <w:bookmarkEnd w:id="17"/>
+      <w:bookmarkEnd w:id="18"/>
     </w:p>
     <w:p>
       <w:pPr>
@@ -17138,7 +17196,7 @@
       <w:pPr>
         <w:pStyle w:val="Heading2"/>
       </w:pPr>
-      <w:bookmarkStart w:id="18" w:name="_Toc45278642"/>
+      <w:bookmarkStart w:id="19" w:name="_Toc45278642"/>
       <w:r>
         <w:lastRenderedPageBreak/>
         <w:t>4</w:t>
@@ -17161,7 +17219,7 @@
       <w:r>
         <w:t>Projects</w:t>
       </w:r>
-      <w:bookmarkEnd w:id="18"/>
+      <w:bookmarkEnd w:id="19"/>
     </w:p>
     <w:p>
       <w:pPr>
@@ -17188,7 +17246,7 @@
       <w:pPr>
         <w:pStyle w:val="NoSpacing"/>
       </w:pPr>
-      <w:bookmarkStart w:id="19" w:name="_Hlk44323215"/>
+      <w:bookmarkStart w:id="20" w:name="_Hlk44323215"/>
       <w:r>
         <w:t>C</w:t>
       </w:r>
@@ -17280,7 +17338,7 @@
         </w:rPr>
         <w:t>Demo</w:t>
       </w:r>
-      <w:bookmarkEnd w:id="19"/>
+      <w:bookmarkEnd w:id="20"/>
       <w:r>
         <w:rPr>
           <w:b/>
@@ -17567,7 +17625,7 @@
       <w:pPr>
         <w:pStyle w:val="Heading2"/>
       </w:pPr>
-      <w:bookmarkStart w:id="20" w:name="_Toc45278643"/>
+      <w:bookmarkStart w:id="21" w:name="_Toc45278643"/>
       <w:r>
         <w:lastRenderedPageBreak/>
         <w:t>4</w:t>
@@ -17590,7 +17648,7 @@
       <w:r>
         <w:t>Credentials</w:t>
       </w:r>
-      <w:bookmarkEnd w:id="20"/>
+      <w:bookmarkEnd w:id="21"/>
     </w:p>
     <w:p>
       <w:pPr>
@@ -18060,7 +18118,7 @@
       <w:pPr>
         <w:pStyle w:val="Heading2"/>
       </w:pPr>
-      <w:bookmarkStart w:id="21" w:name="_Toc45278644"/>
+      <w:bookmarkStart w:id="22" w:name="_Toc45278644"/>
       <w:r>
         <w:lastRenderedPageBreak/>
         <w:t>4</w:t>
@@ -18074,7 +18132,7 @@
       <w:r>
         <w:t xml:space="preserve"> Create Inventories</w:t>
       </w:r>
-      <w:bookmarkEnd w:id="21"/>
+      <w:bookmarkEnd w:id="22"/>
     </w:p>
     <w:p>
       <w:pPr>
@@ -18648,7 +18706,7 @@
       <w:pPr>
         <w:pStyle w:val="Heading2"/>
       </w:pPr>
-      <w:bookmarkStart w:id="22" w:name="_Toc45278645"/>
+      <w:bookmarkStart w:id="23" w:name="_Toc45278645"/>
       <w:r>
         <w:lastRenderedPageBreak/>
         <w:t>4</w:t>
@@ -18665,7 +18723,7 @@
       <w:r>
         <w:t>Creating Job Templates</w:t>
       </w:r>
-      <w:bookmarkEnd w:id="22"/>
+      <w:bookmarkEnd w:id="23"/>
     </w:p>
     <w:p>
       <w:pPr>
@@ -20709,7 +20767,7 @@
       <w:pPr>
         <w:pStyle w:val="Heading1"/>
       </w:pPr>
-      <w:bookmarkStart w:id="23" w:name="_Toc45278646"/>
+      <w:bookmarkStart w:id="24" w:name="_Toc45278646"/>
       <w:r>
         <w:lastRenderedPageBreak/>
         <w:t>5. Vim</w:t>
@@ -20717,7 +20775,7 @@
       <w:r>
         <w:t xml:space="preserve"> Basics</w:t>
       </w:r>
-      <w:bookmarkEnd w:id="23"/>
+      <w:bookmarkEnd w:id="24"/>
     </w:p>
     <w:p>
       <w:pPr>
@@ -20914,7 +20972,7 @@
       <w:pPr>
         <w:pStyle w:val="Heading1"/>
       </w:pPr>
-      <w:bookmarkStart w:id="24" w:name="_Toc45278647"/>
+      <w:bookmarkStart w:id="25" w:name="_Toc45278647"/>
       <w:r>
         <w:lastRenderedPageBreak/>
         <w:t>6</w:t>
@@ -20925,7 +20983,7 @@
       <w:r>
         <w:t>References</w:t>
       </w:r>
-      <w:bookmarkEnd w:id="24"/>
+      <w:bookmarkEnd w:id="25"/>
     </w:p>
     <w:p>
       <w:pPr>
@@ -21013,14 +21071,14 @@
       <w:pPr>
         <w:pStyle w:val="Heading1"/>
       </w:pPr>
-      <w:bookmarkStart w:id="25" w:name="_Toc45278648"/>
+      <w:bookmarkStart w:id="26" w:name="_Toc45278648"/>
       <w:r>
         <w:t xml:space="preserve">7. </w:t>
       </w:r>
       <w:r>
         <w:t>Additional Resources</w:t>
       </w:r>
-      <w:bookmarkEnd w:id="25"/>
+      <w:bookmarkEnd w:id="26"/>
     </w:p>
     <w:p>
       <w:pPr>
@@ -21078,7 +21136,7 @@
 </file>
 
 <file path=word/numbering.xml><?xml version="1.0" encoding="utf-8"?>
-<w:numbering xmlns:wpc="http://schemas.microsoft.com/office/word/2010/wordprocessingCanvas" xmlns:cx="http://schemas.microsoft.com/office/drawing/2014/chartex" xmlns:cx1="http://schemas.microsoft.com/office/drawing/2015/9/8/chartex" xmlns:cx2="http://schemas.microsoft.com/office/drawing/2015/10/21/chartex" xmlns:cx3="http://schemas.microsoft.com/office/drawing/2016/5/9/chartex" xmlns:cx4="http://schemas.microsoft.com/office/drawing/2016/5/10/chartex" xmlns:cx5="http://schemas.microsoft.com/office/drawing/2016/5/11/chartex" xmlns:cx6="http://schemas.microsoft.com/office/drawing/2016/5/12/chartex" xmlns:cx7="http://schemas.microsoft.com/office/drawing/2016/5/13/chartex" xmlns:cx8="http://schemas.microsoft.com/office/drawing/2016/5/14/chartex" xmlns:mc="http://schemas.openxmlformats.org/markup-compatibility/2006" xmlns:aink="http://schemas.microsoft.com/office/drawing/2016/ink" xmlns:am3d="http://schemas.microsoft.com/office/drawing/2017/model3d" xmlns:o="urn:schemas-microsoft-com:office:office" xmlns:r="http://schemas.openxmlformats.org/officeDocument/2006/relationships" xmlns:m="http://schemas.openxmlformats.org/officeDocument/2006/math" xmlns:v="urn:schemas-microsoft-com:vml" xmlns:wp14="http://schemas.microsoft.com/office/word/2010/wordprocessingDrawing" xmlns:wp="http://schemas.openxmlformats.org/drawingml/2006/wordprocessingDrawing" xmlns:w10="urn:schemas-microsoft-com:office:word" xmlns:w="http://schemas.openxmlformats.org/wordprocessingml/2006/main" xmlns:w14="http://schemas.microsoft.com/office/word/2010/wordml" xmlns:w15="http://schemas.microsoft.com/office/word/2012/wordml" xmlns:w16cex="http://schemas.microsoft.com/office/word/2018/wordml/cex" xmlns:w16cid="http://schemas.microsoft.com/office/word/2016/wordml/cid" xmlns:w16="http://schemas.microsoft.com/office/word/2018/wordml" xmlns:w16se="http://schemas.microsoft.com/office/word/2015/wordml/symex" xmlns:wpg="http://schemas.microsoft.com/office/word/2010/wordprocessingGroup" xmlns:wpi="http://schemas.microsoft.com/office/word/2010/wordprocessingInk" xmlns:wne="http://schemas.microsoft.com/office/word/2006/wordml" xmlns:wps="http://schemas.microsoft.com/office/word/2010/wordprocessingShape" mc:Ignorable="w14 w15 w16se w16cid w16 w16cex wp14">
+<w:numbering xmlns:wpc="http://schemas.microsoft.com/office/word/2010/wordprocessingCanvas" xmlns:cx="http://schemas.microsoft.com/office/drawing/2014/chartex" xmlns:cx1="http://schemas.microsoft.com/office/drawing/2015/9/8/chartex" xmlns:cx2="http://schemas.microsoft.com/office/drawing/2015/10/21/chartex" xmlns:cx3="http://schemas.microsoft.com/office/drawing/2016/5/9/chartex" xmlns:cx4="http://schemas.microsoft.com/office/drawing/2016/5/10/chartex" xmlns:cx5="http://schemas.microsoft.com/office/drawing/2016/5/11/chartex" xmlns:cx6="http://schemas.microsoft.com/office/drawing/2016/5/12/chartex" xmlns:cx7="http://schemas.microsoft.com/office/drawing/2016/5/13/chartex" xmlns:cx8="http://schemas.microsoft.com/office/drawing/2016/5/14/chartex" xmlns:mc="http://schemas.openxmlformats.org/markup-compatibility/2006" xmlns:aink="http://schemas.microsoft.com/office/drawing/2016/ink" xmlns:am3d="http://schemas.microsoft.com/office/drawing/2017/model3d" xmlns:o="urn:schemas-microsoft-com:office:office" xmlns:r="http://schemas.openxmlformats.org/officeDocument/2006/relationships" xmlns:m="http://schemas.openxmlformats.org/officeDocument/2006/math" xmlns:v="urn:schemas-microsoft-com:vml" xmlns:wp14="http://schemas.microsoft.com/office/word/2010/wordprocessingDrawing" xmlns:wp="http://schemas.openxmlformats.org/drawingml/2006/wordprocessingDrawing" xmlns:w10="urn:schemas-microsoft-com:office:word" xmlns:w="http://schemas.openxmlformats.org/wordprocessingml/2006/main" xmlns:w14="http://schemas.microsoft.com/office/word/2010/wordml" xmlns:w15="http://schemas.microsoft.com/office/word/2012/wordml" xmlns:w16cex="http://schemas.microsoft.com/office/word/2018/wordml/cex" xmlns:w16cid="http://schemas.microsoft.com/office/word/2016/wordml/cid" xmlns:w16="http://schemas.microsoft.com/office/word/2018/wordml" xmlns:w16sdtdh="http://schemas.microsoft.com/office/word/2020/wordml/sdtdatahash" xmlns:w16se="http://schemas.microsoft.com/office/word/2015/wordml/symex" xmlns:wpg="http://schemas.microsoft.com/office/word/2010/wordprocessingGroup" xmlns:wpi="http://schemas.microsoft.com/office/word/2010/wordprocessingInk" xmlns:wne="http://schemas.microsoft.com/office/word/2006/wordml" xmlns:wps="http://schemas.microsoft.com/office/word/2010/wordprocessingShape" mc:Ignorable="w14 w15 w16se w16cid w16 w16cex w16sdtdh wp14">
   <w:abstractNum w:abstractNumId="0" w15:restartNumberingAfterBreak="0">
     <w:nsid w:val="03626E0B"/>
     <w:multiLevelType w:val="hybridMultilevel"/>
@@ -21869,7 +21927,7 @@
 </file>
 
 <file path=word/styles.xml><?xml version="1.0" encoding="utf-8"?>
-<w:styles xmlns:mc="http://schemas.openxmlformats.org/markup-compatibility/2006" xmlns:r="http://schemas.openxmlformats.org/officeDocument/2006/relationships" xmlns:w="http://schemas.openxmlformats.org/wordprocessingml/2006/main" xmlns:w14="http://schemas.microsoft.com/office/word/2010/wordml" xmlns:w15="http://schemas.microsoft.com/office/word/2012/wordml" xmlns:w16cex="http://schemas.microsoft.com/office/word/2018/wordml/cex" xmlns:w16cid="http://schemas.microsoft.com/office/word/2016/wordml/cid" xmlns:w16="http://schemas.microsoft.com/office/word/2018/wordml" xmlns:w16se="http://schemas.microsoft.com/office/word/2015/wordml/symex" mc:Ignorable="w14 w15 w16se w16cid w16 w16cex">
+<w:styles xmlns:mc="http://schemas.openxmlformats.org/markup-compatibility/2006" xmlns:r="http://schemas.openxmlformats.org/officeDocument/2006/relationships" xmlns:w="http://schemas.openxmlformats.org/wordprocessingml/2006/main" xmlns:w14="http://schemas.microsoft.com/office/word/2010/wordml" xmlns:w15="http://schemas.microsoft.com/office/word/2012/wordml" xmlns:w16cex="http://schemas.microsoft.com/office/word/2018/wordml/cex" xmlns:w16cid="http://schemas.microsoft.com/office/word/2016/wordml/cid" xmlns:w16="http://schemas.microsoft.com/office/word/2018/wordml" xmlns:w16sdtdh="http://schemas.microsoft.com/office/word/2020/wordml/sdtdatahash" xmlns:w16se="http://schemas.microsoft.com/office/word/2015/wordml/symex" mc:Ignorable="w14 w15 w16se w16cid w16 w16cex w16sdtdh">
   <w:docDefaults>
     <w:rPrDefault>
       <w:rPr>
@@ -22866,10 +22924,6 @@
 </file>
 
 <file path=customXml/item1.xml><?xml version="1.0" encoding="utf-8"?>
-<b:Sources xmlns:b="http://schemas.openxmlformats.org/officeDocument/2006/bibliography" xmlns="http://schemas.openxmlformats.org/officeDocument/2006/bibliography" SelectedStyle="\APASixthEditionOfficeOnline.xsl" StyleName="APA" Version="6"/>
-</file>
-
-<file path=customXml/item2.xml><?xml version="1.0" encoding="utf-8"?>
 <ct:contentTypeSchema xmlns:ct="http://schemas.microsoft.com/office/2006/metadata/contentType" xmlns:ma="http://schemas.microsoft.com/office/2006/metadata/properties/metaAttributes" ct:_="" ma:_="" ma:contentTypeName="Document" ma:contentTypeID="0x0101001EBFAF12405F764685AB7258957A471D" ma:contentTypeVersion="4" ma:contentTypeDescription="Create a new document." ma:contentTypeScope="" ma:versionID="04d159b811a8ca27fc1968d3fe4b9df6">
   <xsd:schema xmlns:xsd="http://www.w3.org/2001/XMLSchema" xmlns:xs="http://www.w3.org/2001/XMLSchema" xmlns:p="http://schemas.microsoft.com/office/2006/metadata/properties" xmlns:ns2="8dda17e3-e7fe-4d0b-8bf2-a4278b722e66" targetNamespace="http://schemas.microsoft.com/office/2006/metadata/properties" ma:root="true" ma:fieldsID="5e118aa1c4941651bdc6e3783f6a5275" ns2:_="">
     <xsd:import namespace="8dda17e3-e7fe-4d0b-8bf2-a4278b722e66"/>
@@ -23015,13 +23069,11 @@
 </ct:contentTypeSchema>
 </file>
 
-<file path=customXml/item3.xml><?xml version="1.0" encoding="utf-8"?>
-<p:properties xmlns:p="http://schemas.microsoft.com/office/2006/metadata/properties" xmlns:xsi="http://www.w3.org/2001/XMLSchema-instance" xmlns:pc="http://schemas.microsoft.com/office/infopath/2007/PartnerControls">
-  <documentManagement/>
-</p:properties>
+<file path=customXml/item2.xml><?xml version="1.0" encoding="utf-8"?>
+<b:Sources xmlns:b="http://schemas.openxmlformats.org/officeDocument/2006/bibliography" xmlns="http://schemas.openxmlformats.org/officeDocument/2006/bibliography" SelectedStyle="\APASixthEditionOfficeOnline.xsl" StyleName="APA" Version="6"/>
 </file>
 
-<file path=customXml/item4.xml><?xml version="1.0" encoding="utf-8"?>
+<file path=customXml/item3.xml><?xml version="1.0" encoding="utf-8"?>
 <?mso-contentType ?>
 <FormTemplates xmlns="http://schemas.microsoft.com/sharepoint/v3/contenttype/forms">
   <Display>DocumentLibraryForm</Display>
@@ -23030,15 +23082,13 @@
 </FormTemplates>
 </file>
 
-<file path=customXml/itemProps1.xml><?xml version="1.0" encoding="utf-8"?>
-<ds:datastoreItem xmlns:ds="http://schemas.openxmlformats.org/officeDocument/2006/customXml" ds:itemID="{ABEB92A5-9DB9-45AA-8355-D88E2ACE9243}">
-  <ds:schemaRefs>
-    <ds:schemaRef ds:uri="http://schemas.openxmlformats.org/officeDocument/2006/bibliography"/>
-  </ds:schemaRefs>
-</ds:datastoreItem>
+<file path=customXml/item4.xml><?xml version="1.0" encoding="utf-8"?>
+<p:properties xmlns:p="http://schemas.microsoft.com/office/2006/metadata/properties" xmlns:xsi="http://www.w3.org/2001/XMLSchema-instance" xmlns:pc="http://schemas.microsoft.com/office/infopath/2007/PartnerControls">
+  <documentManagement/>
+</p:properties>
 </file>
 
-<file path=customXml/itemProps2.xml><?xml version="1.0" encoding="utf-8"?>
+<file path=customXml/itemProps1.xml><?xml version="1.0" encoding="utf-8"?>
 <ds:datastoreItem xmlns:ds="http://schemas.openxmlformats.org/officeDocument/2006/customXml" ds:itemID="{B5782A1B-BA43-4A76-A758-02CF24AFDBB2}">
   <ds:schemaRefs>
     <ds:schemaRef ds:uri="http://schemas.microsoft.com/office/2006/metadata/contentType"/>
@@ -23056,19 +23106,27 @@
 </ds:datastoreItem>
 </file>
 
+<file path=customXml/itemProps2.xml><?xml version="1.0" encoding="utf-8"?>
+<ds:datastoreItem xmlns:ds="http://schemas.openxmlformats.org/officeDocument/2006/customXml" ds:itemID="{ABEB92A5-9DB9-45AA-8355-D88E2ACE9243}">
+  <ds:schemaRefs>
+    <ds:schemaRef ds:uri="http://schemas.openxmlformats.org/officeDocument/2006/bibliography"/>
+  </ds:schemaRefs>
+</ds:datastoreItem>
+</file>
+
 <file path=customXml/itemProps3.xml><?xml version="1.0" encoding="utf-8"?>
+<ds:datastoreItem xmlns:ds="http://schemas.openxmlformats.org/officeDocument/2006/customXml" ds:itemID="{B72AF52C-042F-4578-BCDB-892630D2A10D}">
+  <ds:schemaRefs>
+    <ds:schemaRef ds:uri="http://schemas.microsoft.com/sharepoint/v3/contenttype/forms"/>
+  </ds:schemaRefs>
+</ds:datastoreItem>
+</file>
+
+<file path=customXml/itemProps4.xml><?xml version="1.0" encoding="utf-8"?>
 <ds:datastoreItem xmlns:ds="http://schemas.openxmlformats.org/officeDocument/2006/customXml" ds:itemID="{FCDFD025-42EC-4D23-8BD3-BF0FA7C6AAD7}">
   <ds:schemaRefs>
     <ds:schemaRef ds:uri="http://schemas.microsoft.com/office/2006/metadata/properties"/>
     <ds:schemaRef ds:uri="http://schemas.microsoft.com/office/infopath/2007/PartnerControls"/>
   </ds:schemaRefs>
 </ds:datastoreItem>
-</file>
-
-<file path=customXml/itemProps4.xml><?xml version="1.0" encoding="utf-8"?>
-<ds:datastoreItem xmlns:ds="http://schemas.openxmlformats.org/officeDocument/2006/customXml" ds:itemID="{B72AF52C-042F-4578-BCDB-892630D2A10D}">
-  <ds:schemaRefs>
-    <ds:schemaRef ds:uri="http://schemas.microsoft.com/sharepoint/v3/contenttype/forms"/>
-  </ds:schemaRefs>
-</ds:datastoreItem>
 </file>
</xml_diff>